<commit_message>
Added Variables & Data types
</commit_message>
<xml_diff>
--- a/Notes.docx
+++ b/Notes.docx
@@ -11,7 +11,13 @@
         </w:numPr>
       </w:pPr>
       <w:r>
-        <w:t>Literals are those values that doesn’</w:t>
+        <w:rPr>
+          <w:b/>
+        </w:rPr>
+        <w:t>Literals</w:t>
+      </w:r>
+      <w:r>
+        <w:t xml:space="preserve"> are those values that doesn’</w:t>
       </w:r>
       <w:r>
         <w:t>t changes</w:t>
@@ -41,7 +47,13 @@
         </w:numPr>
       </w:pPr>
       <w:r>
-        <w:t>Variables are those whose va</w:t>
+        <w:rPr>
+          <w:b/>
+        </w:rPr>
+        <w:t>Variables</w:t>
+      </w:r>
+      <w:r>
+        <w:t xml:space="preserve"> are those whose va</w:t>
       </w:r>
       <w:r>
         <w:t>lues varies i.e int a=10; etc..</w:t>
@@ -56,7 +68,40 @@
         </w:numPr>
       </w:pPr>
       <w:r>
-        <w:t>Main, Print etc are functions and collectively name fuction etc are Identifiers.</w:t>
+        <w:t>N</w:t>
+      </w:r>
+      <w:r>
+        <w:t>ame</w:t>
+      </w:r>
+      <w:r>
+        <w:t>s of variables &amp; classes and</w:t>
+      </w:r>
+      <w:r>
+        <w:t xml:space="preserve"> fuction</w:t>
+      </w:r>
+      <w:r>
+        <w:t>s</w:t>
+      </w:r>
+      <w:r>
+        <w:t xml:space="preserve"> etc are </w:t>
+      </w:r>
+      <w:r>
+        <w:rPr>
+          <w:b/>
+        </w:rPr>
+        <w:t>Identifiers</w:t>
+      </w:r>
+      <w:r>
+        <w:t>.</w:t>
+      </w:r>
+    </w:p>
+    <w:p>
+      <w:pPr>
+        <w:pStyle w:val="ListParagraph"/>
+        <w:ind w:left="1440"/>
+      </w:pPr>
+      <w:r>
+        <w:t>i.e a,b,class,main,println…</w:t>
       </w:r>
     </w:p>
     <w:p>
@@ -66,8 +111,14 @@
           <w:ilvl w:val="0"/>
           <w:numId w:val="1"/>
         </w:numPr>
-      </w:pPr>
-      <w:r>
+        <w:rPr>
+          <w:b/>
+        </w:rPr>
+      </w:pPr>
+      <w:r>
+        <w:rPr>
+          <w:b/>
+        </w:rPr>
         <w:t>Boilerplate code</w:t>
       </w:r>
     </w:p>
@@ -132,10 +183,258 @@
         </w:tc>
       </w:tr>
     </w:tbl>
+    <w:p/>
     <w:p>
       <w:pPr>
         <w:pStyle w:val="ListParagraph"/>
-      </w:pPr>
+        <w:numPr>
+          <w:ilvl w:val="0"/>
+          <w:numId w:val="1"/>
+        </w:numPr>
+      </w:pPr>
+      <w:r>
+        <w:rPr>
+          <w:b/>
+        </w:rPr>
+        <w:t>Data types</w:t>
+      </w:r>
+      <w:r>
+        <w:t>:</w:t>
+      </w:r>
+    </w:p>
+    <w:tbl>
+      <w:tblPr>
+        <w:tblStyle w:val="TableGrid"/>
+        <w:tblW w:w="0" w:type="auto"/>
+        <w:tblInd w:w="622" w:type="dxa"/>
+        <w:tblLook w:val="04A0"/>
+      </w:tblPr>
+      <w:tblGrid>
+        <w:gridCol w:w="4444"/>
+        <w:gridCol w:w="4510"/>
+      </w:tblGrid>
+      <w:tr>
+        <w:tc>
+          <w:tcPr>
+            <w:tcW w:w="4444" w:type="dxa"/>
+          </w:tcPr>
+          <w:p>
+            <w:pPr>
+              <w:pStyle w:val="ListParagraph"/>
+              <w:ind w:left="0"/>
+              <w:jc w:val="center"/>
+            </w:pPr>
+            <w:r>
+              <w:rPr>
+                <w:b/>
+              </w:rPr>
+              <w:t>Primitive</w:t>
+            </w:r>
+            <w:r>
+              <w:t>(Already Exist)</w:t>
+            </w:r>
+          </w:p>
+        </w:tc>
+        <w:tc>
+          <w:tcPr>
+            <w:tcW w:w="4510" w:type="dxa"/>
+          </w:tcPr>
+          <w:p>
+            <w:pPr>
+              <w:jc w:val="center"/>
+            </w:pPr>
+            <w:r>
+              <w:rPr>
+                <w:b/>
+              </w:rPr>
+              <w:t>Non Primitive</w:t>
+            </w:r>
+            <w:r>
+              <w:t>(User Created)</w:t>
+            </w:r>
+          </w:p>
+        </w:tc>
+      </w:tr>
+      <w:tr>
+        <w:tc>
+          <w:tcPr>
+            <w:tcW w:w="4444" w:type="dxa"/>
+          </w:tcPr>
+          <w:p>
+            <w:pPr>
+              <w:pStyle w:val="ListParagraph"/>
+              <w:numPr>
+                <w:ilvl w:val="2"/>
+                <w:numId w:val="1"/>
+              </w:numPr>
+            </w:pPr>
+            <w:r>
+              <w:t>Byte</w:t>
+            </w:r>
+          </w:p>
+          <w:p>
+            <w:pPr>
+              <w:pStyle w:val="ListParagraph"/>
+              <w:numPr>
+                <w:ilvl w:val="2"/>
+                <w:numId w:val="1"/>
+              </w:numPr>
+            </w:pPr>
+            <w:r>
+              <w:t>Short</w:t>
+            </w:r>
+          </w:p>
+          <w:p>
+            <w:pPr>
+              <w:pStyle w:val="ListParagraph"/>
+              <w:numPr>
+                <w:ilvl w:val="2"/>
+                <w:numId w:val="1"/>
+              </w:numPr>
+            </w:pPr>
+            <w:r>
+              <w:t>Char</w:t>
+            </w:r>
+          </w:p>
+          <w:p>
+            <w:pPr>
+              <w:pStyle w:val="ListParagraph"/>
+              <w:numPr>
+                <w:ilvl w:val="2"/>
+                <w:numId w:val="1"/>
+              </w:numPr>
+            </w:pPr>
+            <w:r>
+              <w:t>Boolean</w:t>
+            </w:r>
+          </w:p>
+          <w:p>
+            <w:pPr>
+              <w:pStyle w:val="ListParagraph"/>
+              <w:numPr>
+                <w:ilvl w:val="2"/>
+                <w:numId w:val="1"/>
+              </w:numPr>
+            </w:pPr>
+            <w:r>
+              <w:t>Int</w:t>
+            </w:r>
+          </w:p>
+          <w:p>
+            <w:pPr>
+              <w:pStyle w:val="ListParagraph"/>
+              <w:numPr>
+                <w:ilvl w:val="2"/>
+                <w:numId w:val="1"/>
+              </w:numPr>
+            </w:pPr>
+            <w:r>
+              <w:t>Long</w:t>
+            </w:r>
+          </w:p>
+          <w:p>
+            <w:pPr>
+              <w:pStyle w:val="ListParagraph"/>
+              <w:numPr>
+                <w:ilvl w:val="2"/>
+                <w:numId w:val="1"/>
+              </w:numPr>
+            </w:pPr>
+            <w:r>
+              <w:t>Float</w:t>
+            </w:r>
+          </w:p>
+          <w:p>
+            <w:pPr>
+              <w:pStyle w:val="ListParagraph"/>
+              <w:numPr>
+                <w:ilvl w:val="2"/>
+                <w:numId w:val="1"/>
+              </w:numPr>
+            </w:pPr>
+            <w:r>
+              <w:t>Double</w:t>
+            </w:r>
+          </w:p>
+        </w:tc>
+        <w:tc>
+          <w:tcPr>
+            <w:tcW w:w="4510" w:type="dxa"/>
+          </w:tcPr>
+          <w:p>
+            <w:pPr>
+              <w:pStyle w:val="ListParagraph"/>
+              <w:numPr>
+                <w:ilvl w:val="2"/>
+                <w:numId w:val="1"/>
+              </w:numPr>
+            </w:pPr>
+            <w:r>
+              <w:t>String</w:t>
+            </w:r>
+          </w:p>
+          <w:p>
+            <w:pPr>
+              <w:pStyle w:val="ListParagraph"/>
+              <w:numPr>
+                <w:ilvl w:val="2"/>
+                <w:numId w:val="1"/>
+              </w:numPr>
+            </w:pPr>
+            <w:r>
+              <w:t>Array</w:t>
+            </w:r>
+          </w:p>
+          <w:p>
+            <w:pPr>
+              <w:pStyle w:val="ListParagraph"/>
+              <w:numPr>
+                <w:ilvl w:val="2"/>
+                <w:numId w:val="1"/>
+              </w:numPr>
+            </w:pPr>
+            <w:r>
+              <w:t>Class</w:t>
+            </w:r>
+          </w:p>
+          <w:p>
+            <w:pPr>
+              <w:pStyle w:val="ListParagraph"/>
+              <w:numPr>
+                <w:ilvl w:val="2"/>
+                <w:numId w:val="1"/>
+              </w:numPr>
+            </w:pPr>
+            <w:r>
+              <w:t>Object</w:t>
+            </w:r>
+          </w:p>
+          <w:p>
+            <w:pPr>
+              <w:pStyle w:val="ListParagraph"/>
+              <w:numPr>
+                <w:ilvl w:val="2"/>
+                <w:numId w:val="1"/>
+              </w:numPr>
+            </w:pPr>
+            <w:r>
+              <w:t>Interface</w:t>
+            </w:r>
+          </w:p>
+        </w:tc>
+      </w:tr>
+    </w:tbl>
+    <w:p>
+      <w:pPr>
+        <w:pStyle w:val="ListParagraph"/>
+        <w:numPr>
+          <w:ilvl w:val="0"/>
+          <w:numId w:val="1"/>
+        </w:numPr>
+      </w:pPr>
+      <w:r>
+        <w:t>Java, C++, Python are typed languages,Whereas JS is not.</w:t>
+      </w:r>
     </w:p>
     <w:p>
       <w:pPr>
@@ -275,7 +574,7 @@
         <w:rFonts w:ascii="Symbol" w:hAnsi="Symbol" w:hint="default"/>
       </w:rPr>
     </w:lvl>
-    <w:lvl w:ilvl="1" w:tplc="04090003" w:tentative="1">
+    <w:lvl w:ilvl="1" w:tplc="04090003">
       <w:start w:val="1"/>
       <w:numFmt w:val="bullet"/>
       <w:lvlText w:val="o"/>
@@ -287,7 +586,7 @@
         <w:rFonts w:ascii="Courier New" w:hAnsi="Courier New" w:cs="Courier New" w:hint="default"/>
       </w:rPr>
     </w:lvl>
-    <w:lvl w:ilvl="2" w:tplc="04090005" w:tentative="1">
+    <w:lvl w:ilvl="2" w:tplc="04090005">
       <w:start w:val="1"/>
       <w:numFmt w:val="bullet"/>
       <w:lvlText w:val=""/>
@@ -787,8 +1086,10 @@
   <w:rsids>
     <w:rsidRoot w:val="00162636"/>
     <w:rsid w:val="0000301C"/>
+    <w:rsid w:val="000F4CF9"/>
     <w:rsid w:val="00162636"/>
     <w:rsid w:val="0077410D"/>
+    <w:rsid w:val="009A4FFD"/>
     <w:rsid w:val="00F34FE4"/>
   </w:rsids>
   <m:mathPr>

</xml_diff>

<commit_message>
modified and added programs in data types
</commit_message>
<xml_diff>
--- a/Notes.docx
+++ b/Notes.docx
@@ -1425,20 +1425,224 @@
           <w:ilvl w:val="0"/>
           <w:numId w:val="1"/>
         </w:numPr>
+        <w:jc w:val="left"/>
+        <w:rPr/>
+      </w:pPr>
+      <w:r>
         <w:rPr>
           <w:b w:val="1"/>
           <w:bCs w:val="1"/>
           <w:u w:val="none"/>
         </w:rPr>
-      </w:pPr>
+        <w:t>Type Conversion</w:t>
+      </w:r>
+      <w:r>
+        <w:br/>
+      </w:r>
+      <w:r>
+        <w:rPr/>
+        <w:t>also knows as widening conversion &amp; Implicit conversion.</w:t>
+      </w:r>
+      <w:r>
+        <w:br/>
+      </w:r>
+      <w:r>
+        <w:rPr>
+          <w:b w:val="0"/>
+          <w:bCs w:val="0"/>
+          <w:u w:val="none"/>
+        </w:rPr>
+        <w:t>Conversion happens when:</w:t>
+      </w:r>
+      <w:r>
+        <w:br/>
+      </w:r>
+      <w:r>
+        <w:rPr>
+          <w:b w:val="0"/>
+          <w:bCs w:val="0"/>
+          <w:u w:val="none"/>
+        </w:rPr>
+        <w:t>a)</w:t>
+      </w:r>
+      <w:r>
+        <w:tab/>
+      </w:r>
+      <w:r>
+        <w:rPr>
+          <w:b w:val="0"/>
+          <w:bCs w:val="0"/>
+          <w:u w:val="none"/>
+        </w:rPr>
+        <w:t>Type compatible</w:t>
+      </w:r>
+      <w:r>
+        <w:br/>
+      </w:r>
+      <w:r>
+        <w:rPr>
+          <w:b w:val="0"/>
+          <w:bCs w:val="0"/>
+          <w:u w:val="none"/>
+        </w:rPr>
+        <w:t>b)     Destination type &gt; source type</w:t>
+      </w:r>
+      <w:r>
+        <w:br/>
+      </w:r>
+      <w:r>
+        <w:br/>
+      </w:r>
+      <w:r>
+        <w:rPr/>
+        <w:t xml:space="preserve">float number = </w:t>
+      </w:r>
+      <w:proofErr w:type="spellStart"/>
+      <w:r>
+        <w:rPr/>
+        <w:t>sy.nextInt</w:t>
+      </w:r>
+      <w:proofErr w:type="spellEnd"/>
+      <w:r>
+        <w:rPr/>
+        <w:t>();</w:t>
+      </w:r>
+    </w:p>
+    <w:p>
+      <w:pPr>
+        <w:pStyle w:val="Normal"/>
+        <w:ind w:left="0"/>
+        <w:jc w:val="center"/>
+        <w:rPr>
+          <w:b w:val="0"/>
+          <w:bCs w:val="0"/>
+          <w:u w:val="none"/>
+        </w:rPr>
+      </w:pPr>
+      <w:r>
+        <w:rPr>
+          <w:b w:val="0"/>
+          <w:bCs w:val="0"/>
+          <w:u w:val="none"/>
+        </w:rPr>
+        <w:t>byte&gt;&gt;short&gt;&gt;int&gt;&gt;float&gt;&gt;long&gt;&gt;double</w:t>
+      </w:r>
+    </w:p>
+    <w:p>
+      <w:pPr>
+        <w:pStyle w:val="Normal"/>
+        <w:ind w:left="720"/>
+        <w:jc w:val="left"/>
+        <w:rPr>
+          <w:b w:val="0"/>
+          <w:bCs w:val="0"/>
+          <w:u w:val="none"/>
+        </w:rPr>
+      </w:pPr>
+      <w:r>
+        <w:rPr>
+          <w:b w:val="0"/>
+          <w:bCs w:val="0"/>
+          <w:u w:val="none"/>
+        </w:rPr>
+        <w:t>conversion from int -&gt; float isn't possible</w:t>
+      </w:r>
+    </w:p>
+    <w:p>
+      <w:pPr>
+        <w:pStyle w:val="Normal"/>
+        <w:ind w:left="720"/>
+        <w:jc w:val="left"/>
+        <w:rPr>
+          <w:b w:val="0"/>
+          <w:bCs w:val="0"/>
+          <w:u w:val="none"/>
+        </w:rPr>
+      </w:pPr>
+      <w:r>
+        <w:rPr>
+          <w:b w:val="0"/>
+          <w:bCs w:val="0"/>
+          <w:u w:val="none"/>
+        </w:rPr>
+        <w:t>whereas from float-&gt; int is possible</w:t>
+      </w:r>
+    </w:p>
+    <w:p>
+      <w:pPr>
+        <w:pStyle w:val="ListParagraph"/>
+        <w:numPr>
+          <w:ilvl w:val="0"/>
+          <w:numId w:val="1"/>
+        </w:numPr>
+        <w:rPr/>
+      </w:pPr>
+      <w:r>
+        <w:rPr>
+          <w:b w:val="1"/>
+          <w:bCs w:val="1"/>
+          <w:u w:val="none"/>
+        </w:rPr>
+        <w:t>Type Casting</w:t>
+      </w:r>
+      <w:r>
+        <w:br/>
+      </w:r>
+      <w:r>
+        <w:rPr>
+          <w:b w:val="0"/>
+          <w:bCs w:val="0"/>
+          <w:u w:val="none"/>
+        </w:rPr>
+        <w:t>(</w:t>
+      </w:r>
+      <w:r>
+        <w:rPr>
+          <w:b w:val="0"/>
+          <w:bCs w:val="0"/>
+          <w:u w:val="none"/>
+        </w:rPr>
+        <w:t>Also</w:t>
+      </w:r>
+      <w:r>
+        <w:rPr>
+          <w:b w:val="0"/>
+          <w:bCs w:val="0"/>
+          <w:u w:val="none"/>
+        </w:rPr>
+        <w:t xml:space="preserve"> called narrowing conversion &amp; explicit conversion) is forcefully conversion irrespective of lossy conversion.</w:t>
+      </w:r>
+    </w:p>
+    <w:p>
+      <w:pPr>
+        <w:pStyle w:val="ListParagraph"/>
+        <w:numPr>
+          <w:ilvl w:val="0"/>
+          <w:numId w:val="1"/>
+        </w:numPr>
+        <w:rPr>
+          <w:b w:val="1"/>
+          <w:bCs w:val="1"/>
+          <w:u w:val="none"/>
+        </w:rPr>
+      </w:pPr>
+      <w:r>
+        <w:rPr>
+          <w:b w:val="1"/>
+          <w:bCs w:val="1"/>
+          <w:u w:val="none"/>
+        </w:rPr>
+        <w:t xml:space="preserve">  </w:t>
+      </w:r>
+      <w:r>
+        <w:br/>
+      </w:r>
     </w:p>
     <w:sectPr>
-      <w:headerReference w:type="default" r:id="rId7"/>
       <w:pgSz w:w="12240" w:h="15840" w:orient="portrait"/>
       <w:pgMar w:top="1440" w:right="1440" w:bottom="1440" w:left="1440" w:header="720" w:footer="720" w:gutter="0"/>
       <w:cols w:space="720"/>
       <w:docGrid w:linePitch="360"/>
-      <w:footerReference w:type="default" r:id="Re2d5b939427a4e67"/>
     </w:sectPr>
   </w:body>
 </w:document>
@@ -1469,77 +1673,6 @@
 </w:endnotes>
 </file>
 
-<file path=word/footer.xml><?xml version="1.0" encoding="utf-8"?>
-<w:ftr xmlns:w14="http://schemas.microsoft.com/office/word/2010/wordml" xmlns:w="http://schemas.openxmlformats.org/wordprocessingml/2006/main">
-  <w:tbl>
-    <w:tblPr>
-      <w:tblStyle w:val="TableNormal"/>
-      <w:bidiVisual w:val="0"/>
-      <w:tblW w:w="0" w:type="auto"/>
-      <w:tblLayout w:type="fixed"/>
-      <w:tblLook w:val="06A0" w:firstRow="1" w:lastRow="0" w:firstColumn="1" w:lastColumn="0" w:noHBand="1" w:noVBand="1"/>
-    </w:tblPr>
-    <w:tblGrid>
-      <w:gridCol w:w="3120"/>
-      <w:gridCol w:w="3120"/>
-      <w:gridCol w:w="3120"/>
-    </w:tblGrid>
-    <w:tr>
-      <w:trPr>
-        <w:trHeight w:val="300"/>
-      </w:trPr>
-      <w:tc>
-        <w:tcPr>
-          <w:tcW w:w="3120" w:type="dxa"/>
-          <w:tcMar/>
-        </w:tcPr>
-        <w:p>
-          <w:pPr>
-            <w:pStyle w:val="Header"/>
-            <w:bidi w:val="0"/>
-            <w:ind w:left="-115"/>
-            <w:jc w:val="left"/>
-          </w:pPr>
-        </w:p>
-      </w:tc>
-      <w:tc>
-        <w:tcPr>
-          <w:tcW w:w="3120" w:type="dxa"/>
-          <w:tcMar/>
-        </w:tcPr>
-        <w:p>
-          <w:pPr>
-            <w:pStyle w:val="Header"/>
-            <w:bidi w:val="0"/>
-            <w:jc w:val="center"/>
-          </w:pPr>
-        </w:p>
-      </w:tc>
-      <w:tc>
-        <w:tcPr>
-          <w:tcW w:w="3120" w:type="dxa"/>
-          <w:tcMar/>
-        </w:tcPr>
-        <w:p>
-          <w:pPr>
-            <w:pStyle w:val="Header"/>
-            <w:bidi w:val="0"/>
-            <w:ind w:right="-115"/>
-            <w:jc w:val="right"/>
-          </w:pPr>
-        </w:p>
-      </w:tc>
-    </w:tr>
-  </w:tbl>
-  <w:p>
-    <w:pPr>
-      <w:pStyle w:val="Footer"/>
-      <w:bidi w:val="0"/>
-    </w:pPr>
-  </w:p>
-</w:ftr>
-</file>
-
 <file path=word/footnotes.xml><?xml version="1.0" encoding="utf-8"?>
 <w:footnotes xmlns:w14="http://schemas.microsoft.com/office/word/2010/wordml" xmlns:wp14="http://schemas.microsoft.com/office/word/2010/wordprocessingDrawing" xmlns:ve="http://schemas.openxmlformats.org/markup-compatibility/2006" xmlns:o="urn:schemas-microsoft-com:office:office" xmlns:r="http://schemas.openxmlformats.org/officeDocument/2006/relationships" xmlns:m="http://schemas.openxmlformats.org/officeDocument/2006/math" xmlns:v="urn:schemas-microsoft-com:vml" xmlns:wp="http://schemas.openxmlformats.org/drawingml/2006/wordprocessingDrawing" xmlns:w10="urn:schemas-microsoft-com:office:word" xmlns:w="http://schemas.openxmlformats.org/wordprocessingml/2006/main" xmlns:wne="http://schemas.microsoft.com/office/word/2006/wordml" xmlns:mc="http://schemas.openxmlformats.org/markup-compatibility/2006" mc:Ignorable="w14 wp14">
   <w:footnote w:type="separator" w:id="-1">
@@ -1563,56 +1696,6 @@
     </w:p>
   </w:footnote>
 </w:footnotes>
-</file>
-
-<file path=word/header1.xml><?xml version="1.0" encoding="utf-8"?>
-<w:hdr xmlns:w14="http://schemas.microsoft.com/office/word/2010/wordml" xmlns:wp14="http://schemas.microsoft.com/office/word/2010/wordprocessingDrawing" xmlns:ve="http://schemas.openxmlformats.org/markup-compatibility/2006" xmlns:o="urn:schemas-microsoft-com:office:office" xmlns:r="http://schemas.openxmlformats.org/officeDocument/2006/relationships" xmlns:m="http://schemas.openxmlformats.org/officeDocument/2006/math" xmlns:v="urn:schemas-microsoft-com:vml" xmlns:wp="http://schemas.openxmlformats.org/drawingml/2006/wordprocessingDrawing" xmlns:w10="urn:schemas-microsoft-com:office:word" xmlns:w="http://schemas.openxmlformats.org/wordprocessingml/2006/main" xmlns:wne="http://schemas.microsoft.com/office/word/2006/wordml" xmlns:mc="http://schemas.openxmlformats.org/markup-compatibility/2006" mc:Ignorable="w14 wp14">
-  <w:sdt>
-    <w:sdtPr>
-      <w:rPr>
-        <w:rFonts w:asciiTheme="majorHAnsi" w:hAnsiTheme="majorHAnsi" w:eastAsiaTheme="majorEastAsia" w:cstheme="majorBidi"/>
-        <w:sz w:val="32"/>
-        <w:szCs w:val="32"/>
-      </w:rPr>
-      <w:alias w:val="Title"/>
-      <w:id w:val="77738743"/>
-      <w:placeholder>
-        <w:docPart w:val="05E2C008FDC84E6A9FF2DA2F88EF2235"/>
-      </w:placeholder>
-      <w:dataBinding w:prefixMappings="xmlns:ns0='http://schemas.openxmlformats.org/package/2006/metadata/core-properties' xmlns:ns1='http://purl.org/dc/elements/1.1/'" w:xpath="/ns0:coreProperties[1]/ns1:title[1]" w:storeItemID="{6C3C8BC8-F283-45AE-878A-BAB7291924A1}"/>
-      <w:text/>
-    </w:sdtPr>
-    <w:sdtContent>
-      <w:p xmlns:wp14="http://schemas.microsoft.com/office/word/2010/wordml" wp14:textId="77777777">
-        <w:pPr>
-          <w:pStyle w:val="Header"/>
-          <w:pBdr>
-            <w:bottom w:val="thickThinSmallGap" w:color="622423" w:themeColor="accent2" w:themeShade="7F" w:sz="24" w:space="1"/>
-          </w:pBdr>
-          <w:jc w:val="center"/>
-          <w:rPr>
-            <w:rFonts w:asciiTheme="majorHAnsi" w:hAnsiTheme="majorHAnsi" w:eastAsiaTheme="majorEastAsia" w:cstheme="majorBidi"/>
-            <w:sz w:val="32"/>
-            <w:szCs w:val="32"/>
-          </w:rPr>
-        </w:pPr>
-        <w:r>
-          <w:rPr>
-            <w:rFonts w:asciiTheme="majorHAnsi" w:hAnsiTheme="majorHAnsi" w:eastAsiaTheme="majorEastAsia" w:cstheme="majorBidi"/>
-            <w:sz w:val="32"/>
-            <w:szCs w:val="32"/>
-          </w:rPr>
-          <w:t>Java Basics</w:t>
-        </w:r>
-      </w:p>
-    </w:sdtContent>
-  </w:sdt>
-  <w:p xmlns:wp14="http://schemas.microsoft.com/office/word/2010/wordml" wp14:textId="77777777">
-    <w:pPr>
-      <w:pStyle w:val="Header"/>
-    </w:pPr>
-  </w:p>
-</w:hdr>
 </file>
 
 <file path=word/numbering.xml><?xml version="1.0" encoding="utf-8"?>

</xml_diff>

<commit_message>
modified data types + added operators
</commit_message>
<xml_diff>
--- a/Notes.docx
+++ b/Notes.docx
@@ -267,45 +267,43 @@
         <w:t>.</w:t>
       </w:r>
     </w:p>
-    <w:p xmlns:wp14="http://schemas.microsoft.com/office/word/2010/wordml" wp14:textId="707CBACC">
+    <w:p>
       <w:pPr>
         <w:pStyle w:val="ListParagraph"/>
         <w:ind w:left="1440"/>
       </w:pPr>
       <w:r>
         <w:rPr/>
-        <w:t>i.e.,</w:t>
-      </w:r>
-      <w:r>
-        <w:rPr/>
-        <w:t xml:space="preserve"> a, b, class, main, </w:t>
-      </w:r>
-      <w:proofErr w:type="spellStart"/>
+        <w:t xml:space="preserve">i.e., a, b, class, main, </w:t>
+      </w:r>
       <w:r>
         <w:rPr/>
         <w:t>println</w:t>
       </w:r>
-      <w:proofErr w:type="spellEnd"/>
       <w:r>
         <w:rPr/>
         <w:t>…</w:t>
       </w:r>
     </w:p>
+    <w:p>
+      <w:pPr>
+        <w:pStyle w:val="ListParagraph"/>
+        <w:ind w:left="0"/>
+      </w:pPr>
+    </w:p>
     <w:p xmlns:wp14="http://schemas.microsoft.com/office/word/2010/wordml" wp14:textId="77777777">
       <w:pPr>
-        <w:pStyle w:val="ListParagraph"/>
-        <w:numPr>
-          <w:ilvl w:val="0"/>
-          <w:numId w:val="1"/>
-        </w:numPr>
-      </w:pPr>
-      <w:r>
-        <w:rPr>
-          <w:b/>
+        <w:pStyle w:val="Normal"/>
+        <w:ind w:left="0"/>
+      </w:pPr>
+      <w:r>
+        <w:rPr>
+          <w:rStyle w:val="TitleChar"/>
         </w:rPr>
         <w:t>Data types</w:t>
       </w:r>
       <w:r>
+        <w:rPr/>
         <w:t>:</w:t>
       </w:r>
     </w:p>
@@ -1497,12 +1495,10 @@
         <w:rPr/>
         <w:t xml:space="preserve">float number = </w:t>
       </w:r>
-      <w:proofErr w:type="spellStart"/>
       <w:r>
         <w:rPr/>
         <w:t>sy.nextInt</w:t>
       </w:r>
-      <w:proofErr w:type="spellEnd"/>
       <w:r>
         <w:rPr/>
         <w:t>();</w:t>
@@ -1620,29 +1616,1038 @@
           <w:ilvl w:val="0"/>
           <w:numId w:val="1"/>
         </w:numPr>
+        <w:rPr/>
+      </w:pPr>
+      <w:r>
         <w:rPr>
           <w:b w:val="1"/>
           <w:bCs w:val="1"/>
           <w:u w:val="none"/>
         </w:rPr>
-      </w:pPr>
-      <w:r>
+        <w:t>Type promotion</w:t>
+      </w:r>
+      <w:r>
+        <w:br/>
+      </w:r>
+      <w:r>
+        <w:rPr/>
+        <w:t xml:space="preserve">a) java automatically promotes each byte, short, or char operand  to int when evaluating </w:t>
+      </w:r>
+      <w:r>
+        <w:tab/>
+      </w:r>
+      <w:r>
+        <w:rPr/>
+        <w:t>the expression</w:t>
+      </w:r>
+      <w:r>
+        <w:br/>
+      </w:r>
+      <w:r>
+        <w:rPr/>
+        <w:t>b) if one operand is long, float or double the whole expression is promoted to long, float</w:t>
+      </w:r>
+      <w:r>
+        <w:tab/>
+      </w:r>
+      <w:r>
+        <w:rPr/>
+        <w:t>or double respectively</w:t>
+      </w:r>
+    </w:p>
+    <w:p>
+      <w:pPr>
+        <w:pStyle w:val="Normal"/>
+        <w:ind w:left="0"/>
         <w:rPr>
           <w:b w:val="1"/>
           <w:bCs w:val="1"/>
           <w:u w:val="none"/>
         </w:rPr>
-        <w:t xml:space="preserve">  </w:t>
+      </w:pPr>
+    </w:p>
+    <w:p>
+      <w:pPr>
+        <w:pStyle w:val="Normal"/>
+        <w:ind w:left="0"/>
+        <w:rPr>
+          <w:b w:val="1"/>
+          <w:bCs w:val="1"/>
+          <w:u w:val="none"/>
+        </w:rPr>
+      </w:pPr>
+      <w:r>
+        <w:rPr>
+          <w:rStyle w:val="TitleChar"/>
+        </w:rPr>
+        <w:t>Operators</w:t>
+      </w:r>
+    </w:p>
+    <w:p>
+      <w:pPr>
+        <w:pStyle w:val="ListParagraph"/>
+        <w:numPr>
+          <w:ilvl w:val="0"/>
+          <w:numId w:val="1"/>
+        </w:numPr>
+        <w:rPr>
+          <w:b w:val="1"/>
+          <w:bCs w:val="1"/>
+        </w:rPr>
+      </w:pPr>
+      <w:r>
+        <w:rPr/>
+        <w:t>Symbols that tell compilers to perform some operation.</w:t>
       </w:r>
       <w:r>
         <w:br/>
       </w:r>
+      <w:r>
+        <w:rPr/>
+        <w:t>i.e.,</w:t>
+      </w:r>
+      <w:r>
+        <w:rPr/>
+        <w:t xml:space="preserve"> sum = </w:t>
+      </w:r>
+      <w:proofErr w:type="spellStart"/>
+      <w:r>
+        <w:rPr/>
+        <w:t>a+b</w:t>
+      </w:r>
+      <w:proofErr w:type="spellEnd"/>
+      <w:r>
+        <w:rPr/>
+        <w:t>;</w:t>
+      </w:r>
+      <w:r>
+        <w:br/>
+      </w:r>
+      <w:r>
+        <w:rPr/>
+        <w:t>here a &amp; b are operands, whereas '+' is an operator.</w:t>
+      </w:r>
+    </w:p>
+    <w:p>
+      <w:pPr>
+        <w:pStyle w:val="ListParagraph"/>
+        <w:numPr>
+          <w:ilvl w:val="0"/>
+          <w:numId w:val="1"/>
+        </w:numPr>
+        <w:rPr>
+          <w:b w:val="1"/>
+          <w:bCs w:val="1"/>
+          <w:u w:val="none"/>
+        </w:rPr>
+      </w:pPr>
+      <w:r>
+        <w:rPr>
+          <w:b w:val="1"/>
+          <w:bCs w:val="1"/>
+        </w:rPr>
+        <w:t>Types of operators</w:t>
+      </w:r>
+    </w:p>
+    <w:p>
+      <w:pPr>
+        <w:pStyle w:val="ListParagraph"/>
+        <w:numPr>
+          <w:ilvl w:val="1"/>
+          <w:numId w:val="1"/>
+        </w:numPr>
+        <w:rPr>
+          <w:b w:val="1"/>
+          <w:bCs w:val="1"/>
+          <w:u w:val="none"/>
+        </w:rPr>
+      </w:pPr>
+      <w:r>
+        <w:rPr/>
+        <w:t>Arithmetic operator</w:t>
+      </w:r>
+    </w:p>
+    <w:p>
+      <w:pPr>
+        <w:pStyle w:val="ListParagraph"/>
+        <w:numPr>
+          <w:ilvl w:val="1"/>
+          <w:numId w:val="1"/>
+        </w:numPr>
+        <w:rPr>
+          <w:b w:val="1"/>
+          <w:bCs w:val="1"/>
+          <w:u w:val="none"/>
+        </w:rPr>
+      </w:pPr>
+      <w:r>
+        <w:rPr/>
+        <w:t>Relational operator</w:t>
+      </w:r>
+    </w:p>
+    <w:p>
+      <w:pPr>
+        <w:pStyle w:val="ListParagraph"/>
+        <w:numPr>
+          <w:ilvl w:val="1"/>
+          <w:numId w:val="1"/>
+        </w:numPr>
+        <w:rPr>
+          <w:b w:val="1"/>
+          <w:bCs w:val="1"/>
+          <w:u w:val="none"/>
+        </w:rPr>
+      </w:pPr>
+      <w:r>
+        <w:rPr/>
+        <w:t>Logical operator</w:t>
+      </w:r>
+    </w:p>
+    <w:p>
+      <w:pPr>
+        <w:pStyle w:val="ListParagraph"/>
+        <w:numPr>
+          <w:ilvl w:val="1"/>
+          <w:numId w:val="1"/>
+        </w:numPr>
+        <w:rPr>
+          <w:b w:val="1"/>
+          <w:bCs w:val="1"/>
+          <w:u w:val="none"/>
+        </w:rPr>
+      </w:pPr>
+      <w:r>
+        <w:rPr/>
+        <w:t>Bitwise operator</w:t>
+      </w:r>
+    </w:p>
+    <w:p>
+      <w:pPr>
+        <w:pStyle w:val="ListParagraph"/>
+        <w:numPr>
+          <w:ilvl w:val="1"/>
+          <w:numId w:val="1"/>
+        </w:numPr>
+        <w:rPr>
+          <w:b w:val="1"/>
+          <w:bCs w:val="1"/>
+          <w:u w:val="none"/>
+        </w:rPr>
+      </w:pPr>
+      <w:r>
+        <w:rPr/>
+        <w:t>Assignment operator</w:t>
+      </w:r>
+    </w:p>
+    <w:p>
+      <w:pPr>
+        <w:pStyle w:val="Normal"/>
+        <w:ind w:left="0"/>
+        <w:rPr>
+          <w:b w:val="1"/>
+          <w:bCs w:val="1"/>
+          <w:u w:val="none"/>
+        </w:rPr>
+      </w:pPr>
+    </w:p>
+    <w:p>
+      <w:pPr>
+        <w:pStyle w:val="ListParagraph"/>
+        <w:numPr>
+          <w:ilvl w:val="0"/>
+          <w:numId w:val="4"/>
+        </w:numPr>
+        <w:rPr>
+          <w:u w:val="none"/>
+        </w:rPr>
+      </w:pPr>
+      <w:r>
+        <w:rPr>
+          <w:u w:val="single"/>
+        </w:rPr>
+        <w:t>Arithmetic operator:</w:t>
+      </w:r>
+      <w:r>
+        <w:rPr>
+          <w:u w:val="none"/>
+        </w:rPr>
+        <w:t xml:space="preserve"> </w:t>
+      </w:r>
+      <w:r>
+        <w:br/>
+      </w:r>
+    </w:p>
+    <w:tbl>
+      <w:tblPr>
+        <w:tblStyle w:val="TableGrid"/>
+        <w:tblW w:w="0" w:type="auto"/>
+        <w:tblInd w:w="720" w:type="dxa"/>
+        <w:tblLayout w:type="fixed"/>
+        <w:tblLook w:val="06A0" w:firstRow="1" w:lastRow="0" w:firstColumn="1" w:lastColumn="0" w:noHBand="1" w:noVBand="1"/>
+      </w:tblPr>
+      <w:tblGrid>
+        <w:gridCol w:w="2880"/>
+        <w:gridCol w:w="2880"/>
+        <w:gridCol w:w="2880"/>
+      </w:tblGrid>
+      <w:tr>
+        <w:trPr>
+          <w:trHeight w:val="507"/>
+        </w:trPr>
+        <w:tc>
+          <w:tcPr>
+            <w:tcW w:w="5760" w:type="dxa"/>
+            <w:gridSpan w:val="2"/>
+            <w:tcMar/>
+          </w:tcPr>
+          <w:p>
+            <w:pPr>
+              <w:pStyle w:val="Normal"/>
+              <w:jc w:val="center"/>
+              <w:rPr>
+                <w:b w:val="0"/>
+                <w:bCs w:val="0"/>
+                <w:u w:val="none"/>
+              </w:rPr>
+            </w:pPr>
+            <w:r>
+              <w:rPr>
+                <w:b w:val="0"/>
+                <w:bCs w:val="0"/>
+                <w:u w:val="none"/>
+              </w:rPr>
+              <w:t>Binary (Have two operands)</w:t>
+            </w:r>
+          </w:p>
+        </w:tc>
+        <w:tc>
+          <w:tcPr>
+            <w:tcW w:w="2880" w:type="dxa"/>
+            <w:tcMar/>
+          </w:tcPr>
+          <w:p>
+            <w:pPr>
+              <w:pStyle w:val="Normal"/>
+              <w:jc w:val="center"/>
+              <w:rPr>
+                <w:u w:val="none"/>
+              </w:rPr>
+            </w:pPr>
+            <w:r>
+              <w:rPr>
+                <w:u w:val="none"/>
+              </w:rPr>
+              <w:t>Unary (</w:t>
+            </w:r>
+            <w:r>
+              <w:rPr>
+                <w:u w:val="none"/>
+              </w:rPr>
+              <w:t>Only</w:t>
+            </w:r>
+            <w:r>
+              <w:rPr>
+                <w:u w:val="none"/>
+              </w:rPr>
+              <w:t xml:space="preserve"> single operand)</w:t>
+            </w:r>
+          </w:p>
+        </w:tc>
+      </w:tr>
+      <w:tr>
+        <w:trPr>
+          <w:trHeight w:val="1128"/>
+        </w:trPr>
+        <w:tc>
+          <w:tcPr>
+            <w:tcW w:w="2880" w:type="dxa"/>
+            <w:tcMar/>
+          </w:tcPr>
+          <w:p>
+            <w:pPr>
+              <w:pStyle w:val="Normal"/>
+              <w:jc w:val="center"/>
+              <w:rPr>
+                <w:u w:val="none"/>
+              </w:rPr>
+            </w:pPr>
+            <w:r>
+              <w:rPr>
+                <w:u w:val="none"/>
+              </w:rPr>
+              <w:t>+</w:t>
+            </w:r>
+            <w:r>
+              <w:br/>
+            </w:r>
+            <w:r>
+              <w:rPr>
+                <w:u w:val="none"/>
+              </w:rPr>
+              <w:t>-</w:t>
+            </w:r>
+            <w:r>
+              <w:br/>
+            </w:r>
+            <w:r>
+              <w:rPr>
+                <w:u w:val="none"/>
+              </w:rPr>
+              <w:t>*</w:t>
+            </w:r>
+            <w:r>
+              <w:br/>
+            </w:r>
+            <w:r>
+              <w:rPr>
+                <w:u w:val="none"/>
+              </w:rPr>
+              <w:t>/</w:t>
+            </w:r>
+            <w:r>
+              <w:br/>
+            </w:r>
+            <w:r>
+              <w:rPr>
+                <w:u w:val="none"/>
+              </w:rPr>
+              <w:t>%</w:t>
+            </w:r>
+          </w:p>
+        </w:tc>
+        <w:tc>
+          <w:tcPr>
+            <w:tcW w:w="2880" w:type="dxa"/>
+            <w:tcMar/>
+          </w:tcPr>
+          <w:p>
+            <w:pPr>
+              <w:pStyle w:val="Normal"/>
+              <w:ind w:left="0"/>
+              <w:jc w:val="center"/>
+              <w:rPr>
+                <w:u w:val="none"/>
+              </w:rPr>
+            </w:pPr>
+            <w:r>
+              <w:rPr>
+                <w:u w:val="none"/>
+              </w:rPr>
+              <w:t>(A+B)</w:t>
+            </w:r>
+            <w:r>
+              <w:br/>
+            </w:r>
+            <w:r>
+              <w:rPr>
+                <w:u w:val="none"/>
+              </w:rPr>
+              <w:t>(A-B)</w:t>
+            </w:r>
+            <w:r>
+              <w:br/>
+            </w:r>
+            <w:r>
+              <w:rPr>
+                <w:u w:val="none"/>
+              </w:rPr>
+              <w:t>(A*B)</w:t>
+            </w:r>
+            <w:r>
+              <w:br/>
+            </w:r>
+            <w:r>
+              <w:rPr>
+                <w:u w:val="none"/>
+              </w:rPr>
+              <w:t>(A/B)</w:t>
+            </w:r>
+            <w:r>
+              <w:br/>
+            </w:r>
+            <w:r>
+              <w:rPr>
+                <w:u w:val="none"/>
+              </w:rPr>
+              <w:t>(A%B)</w:t>
+            </w:r>
+          </w:p>
+        </w:tc>
+        <w:tc>
+          <w:tcPr>
+            <w:tcW w:w="2880" w:type="dxa"/>
+            <w:tcMar/>
+          </w:tcPr>
+          <w:p>
+            <w:pPr>
+              <w:pStyle w:val="Normal"/>
+              <w:jc w:val="center"/>
+              <w:rPr>
+                <w:u w:val="none"/>
+              </w:rPr>
+            </w:pPr>
+            <w:r>
+              <w:rPr>
+                <w:u w:val="none"/>
+              </w:rPr>
+              <w:t>++ (++A, A++)</w:t>
+            </w:r>
+            <w:r>
+              <w:br/>
+            </w:r>
+            <w:r>
+              <w:rPr>
+                <w:u w:val="none"/>
+              </w:rPr>
+              <w:t>-- (--</w:t>
+            </w:r>
+            <w:r>
+              <w:rPr>
+                <w:u w:val="none"/>
+              </w:rPr>
+              <w:t>A, A</w:t>
+            </w:r>
+            <w:r>
+              <w:rPr>
+                <w:u w:val="none"/>
+              </w:rPr>
+              <w:t>--)</w:t>
+            </w:r>
+          </w:p>
+        </w:tc>
+      </w:tr>
+    </w:tbl>
+    <w:p>
+      <w:pPr>
+        <w:pStyle w:val="ListParagraph"/>
+        <w:numPr>
+          <w:ilvl w:val="1"/>
+          <w:numId w:val="4"/>
+        </w:numPr>
+        <w:rPr>
+          <w:u w:val="none"/>
+        </w:rPr>
+      </w:pPr>
+      <w:r>
+        <w:rPr>
+          <w:u w:val="none"/>
+        </w:rPr>
+        <w:t>Unary Operators</w:t>
+      </w:r>
+    </w:p>
+    <w:p>
+      <w:pPr>
+        <w:pStyle w:val="ListParagraph"/>
+        <w:numPr>
+          <w:ilvl w:val="2"/>
+          <w:numId w:val="4"/>
+        </w:numPr>
+        <w:rPr>
+          <w:u w:val="none"/>
+        </w:rPr>
+      </w:pPr>
+      <w:r>
+        <w:rPr>
+          <w:u w:val="none"/>
+        </w:rPr>
+        <w:t>Increment operators (++)</w:t>
+      </w:r>
+    </w:p>
+    <w:p>
+      <w:pPr>
+        <w:pStyle w:val="ListParagraph"/>
+        <w:numPr>
+          <w:ilvl w:val="3"/>
+          <w:numId w:val="4"/>
+        </w:numPr>
+        <w:rPr>
+          <w:u w:val="none"/>
+        </w:rPr>
+      </w:pPr>
+      <w:r>
+        <w:rPr>
+          <w:u w:val="none"/>
+        </w:rPr>
+        <w:t>Pre-increment(++A): value changes first then we use the value</w:t>
+      </w:r>
+    </w:p>
+    <w:p>
+      <w:pPr>
+        <w:pStyle w:val="ListParagraph"/>
+        <w:numPr>
+          <w:ilvl w:val="3"/>
+          <w:numId w:val="4"/>
+        </w:numPr>
+        <w:rPr>
+          <w:u w:val="none"/>
+        </w:rPr>
+      </w:pPr>
+      <w:r>
+        <w:rPr>
+          <w:u w:val="none"/>
+        </w:rPr>
+        <w:t>Post-increment(A++): value use first then we change the value</w:t>
+      </w:r>
+    </w:p>
+    <w:p>
+      <w:pPr>
+        <w:pStyle w:val="ListParagraph"/>
+        <w:numPr>
+          <w:ilvl w:val="2"/>
+          <w:numId w:val="4"/>
+        </w:numPr>
+        <w:rPr>
+          <w:u w:val="none"/>
+        </w:rPr>
+      </w:pPr>
+      <w:r>
+        <w:rPr>
+          <w:u w:val="none"/>
+        </w:rPr>
+        <w:t xml:space="preserve">Decrement operators (--) </w:t>
+      </w:r>
+    </w:p>
+    <w:p>
+      <w:pPr>
+        <w:pStyle w:val="ListParagraph"/>
+        <w:numPr>
+          <w:ilvl w:val="3"/>
+          <w:numId w:val="4"/>
+        </w:numPr>
+        <w:rPr/>
+      </w:pPr>
+      <w:r>
+        <w:rPr/>
+        <w:t xml:space="preserve">Pre- Decrement </w:t>
+      </w:r>
+      <w:r>
+        <w:rPr/>
+        <w:t>(</w:t>
+      </w:r>
+      <w:r>
+        <w:rPr/>
+        <w:t xml:space="preserve">--A): value changes first then we use the value </w:t>
+      </w:r>
+    </w:p>
+    <w:p>
+      <w:pPr>
+        <w:pStyle w:val="ListParagraph"/>
+        <w:numPr>
+          <w:ilvl w:val="3"/>
+          <w:numId w:val="4"/>
+        </w:numPr>
+        <w:rPr/>
+      </w:pPr>
+      <w:r>
+        <w:rPr/>
+        <w:t xml:space="preserve">Post-Decrement (A--): value use first then we change the value </w:t>
+      </w:r>
+      <w:r>
+        <w:br/>
+      </w:r>
+    </w:p>
+    <w:p>
+      <w:pPr>
+        <w:pStyle w:val="ListParagraph"/>
+        <w:numPr>
+          <w:ilvl w:val="0"/>
+          <w:numId w:val="4"/>
+        </w:numPr>
+        <w:jc w:val="both"/>
+        <w:rPr>
+          <w:u w:val="single"/>
+        </w:rPr>
+      </w:pPr>
+      <w:r>
+        <w:rPr>
+          <w:u w:val="single"/>
+        </w:rPr>
+        <w:t xml:space="preserve">Relational </w:t>
+      </w:r>
+      <w:proofErr w:type="gramStart"/>
+      <w:r>
+        <w:rPr>
+          <w:u w:val="single"/>
+        </w:rPr>
+        <w:t>operator</w:t>
+      </w:r>
+      <w:r>
+        <w:rPr>
+          <w:u w:val="none"/>
+        </w:rPr>
+        <w:t xml:space="preserve"> :</w:t>
+      </w:r>
+      <w:proofErr w:type="gramEnd"/>
+    </w:p>
+    <w:tbl>
+      <w:tblPr>
+        <w:tblStyle w:val="TableGrid"/>
+        <w:tblW w:w="0" w:type="auto"/>
+        <w:tblInd w:w="720" w:type="dxa"/>
+        <w:tblLayout w:type="fixed"/>
+        <w:tblLook w:val="06A0" w:firstRow="1" w:lastRow="0" w:firstColumn="1" w:lastColumn="0" w:noHBand="1" w:noVBand="1"/>
+      </w:tblPr>
+      <w:tblGrid>
+        <w:gridCol w:w="4320"/>
+        <w:gridCol w:w="4320"/>
+      </w:tblGrid>
+      <w:tr>
+        <w:trPr>
+          <w:trHeight w:val="300"/>
+        </w:trPr>
+        <w:tc>
+          <w:tcPr>
+            <w:tcW w:w="4320" w:type="dxa"/>
+            <w:tcMar/>
+          </w:tcPr>
+          <w:p>
+            <w:pPr>
+              <w:pStyle w:val="Normal"/>
+              <w:jc w:val="center"/>
+              <w:rPr>
+                <w:u w:val="single"/>
+              </w:rPr>
+            </w:pPr>
+            <w:r>
+              <w:rPr>
+                <w:u w:val="none"/>
+              </w:rPr>
+              <w:t>==</w:t>
+            </w:r>
+          </w:p>
+          <w:p>
+            <w:pPr>
+              <w:pStyle w:val="Normal"/>
+              <w:jc w:val="center"/>
+              <w:rPr>
+                <w:u w:val="none"/>
+              </w:rPr>
+            </w:pPr>
+            <w:r>
+              <w:rPr>
+                <w:u w:val="none"/>
+              </w:rPr>
+              <w:t xml:space="preserve">! = </w:t>
+            </w:r>
+          </w:p>
+          <w:p>
+            <w:pPr>
+              <w:pStyle w:val="Normal"/>
+              <w:jc w:val="center"/>
+              <w:rPr>
+                <w:u w:val="none"/>
+              </w:rPr>
+            </w:pPr>
+            <w:r>
+              <w:rPr>
+                <w:u w:val="none"/>
+              </w:rPr>
+              <w:t>&gt;</w:t>
+            </w:r>
+          </w:p>
+          <w:p>
+            <w:pPr>
+              <w:pStyle w:val="Normal"/>
+              <w:jc w:val="center"/>
+              <w:rPr>
+                <w:u w:val="none"/>
+              </w:rPr>
+            </w:pPr>
+            <w:r>
+              <w:rPr>
+                <w:u w:val="none"/>
+              </w:rPr>
+              <w:t>&lt;</w:t>
+            </w:r>
+          </w:p>
+          <w:p>
+            <w:pPr>
+              <w:pStyle w:val="Normal"/>
+              <w:jc w:val="center"/>
+              <w:rPr>
+                <w:u w:val="none"/>
+              </w:rPr>
+            </w:pPr>
+            <w:r>
+              <w:rPr>
+                <w:u w:val="none"/>
+              </w:rPr>
+              <w:t>&gt;=</w:t>
+            </w:r>
+          </w:p>
+          <w:p>
+            <w:pPr>
+              <w:pStyle w:val="Normal"/>
+              <w:jc w:val="center"/>
+              <w:rPr>
+                <w:u w:val="single"/>
+              </w:rPr>
+            </w:pPr>
+            <w:r>
+              <w:rPr>
+                <w:u w:val="none"/>
+              </w:rPr>
+              <w:t>&lt;=</w:t>
+            </w:r>
+          </w:p>
+        </w:tc>
+        <w:tc>
+          <w:tcPr>
+            <w:tcW w:w="4320" w:type="dxa"/>
+            <w:tcMar/>
+          </w:tcPr>
+          <w:p>
+            <w:pPr>
+              <w:pStyle w:val="Normal"/>
+              <w:rPr>
+                <w:u w:val="none"/>
+              </w:rPr>
+            </w:pPr>
+            <w:r>
+              <w:rPr>
+                <w:u w:val="none"/>
+              </w:rPr>
+              <w:t xml:space="preserve">to check whether values are equal  </w:t>
+            </w:r>
+          </w:p>
+          <w:p>
+            <w:pPr>
+              <w:pStyle w:val="Normal"/>
+            </w:pPr>
+            <w:r>
+              <w:rPr>
+                <w:u w:val="none"/>
+              </w:rPr>
+              <w:t xml:space="preserve">to check whether values are not equal </w:t>
+            </w:r>
+          </w:p>
+          <w:p>
+            <w:pPr>
+              <w:pStyle w:val="Normal"/>
+            </w:pPr>
+            <w:r>
+              <w:rPr>
+                <w:u w:val="none"/>
+              </w:rPr>
+              <w:t xml:space="preserve">checks greater than </w:t>
+            </w:r>
+          </w:p>
+          <w:p>
+            <w:pPr>
+              <w:pStyle w:val="Normal"/>
+            </w:pPr>
+            <w:r>
+              <w:rPr>
+                <w:u w:val="none"/>
+              </w:rPr>
+              <w:t xml:space="preserve">checks less than </w:t>
+            </w:r>
+          </w:p>
+          <w:p>
+            <w:pPr>
+              <w:pStyle w:val="Normal"/>
+            </w:pPr>
+            <w:r>
+              <w:rPr>
+                <w:u w:val="none"/>
+              </w:rPr>
+              <w:t xml:space="preserve">Greater than equal to </w:t>
+            </w:r>
+          </w:p>
+          <w:p>
+            <w:pPr>
+              <w:pStyle w:val="Normal"/>
+            </w:pPr>
+            <w:r>
+              <w:rPr>
+                <w:u w:val="none"/>
+              </w:rPr>
+              <w:t>Less than equal to</w:t>
+            </w:r>
+          </w:p>
+        </w:tc>
+      </w:tr>
+    </w:tbl>
+    <w:p>
+      <w:pPr>
+        <w:pStyle w:val="Normal"/>
+        <w:ind w:left="0"/>
+        <w:jc w:val="both"/>
+        <w:rPr>
+          <w:u w:val="none"/>
+        </w:rPr>
+      </w:pPr>
+    </w:p>
+    <w:p>
+      <w:pPr>
+        <w:pStyle w:val="ListParagraph"/>
+        <w:numPr>
+          <w:ilvl w:val="0"/>
+          <w:numId w:val="4"/>
+        </w:numPr>
+        <w:jc w:val="both"/>
+        <w:rPr>
+          <w:u w:val="none"/>
+        </w:rPr>
+      </w:pPr>
+      <w:r>
+        <w:rPr>
+          <w:u w:val="none"/>
+        </w:rPr>
+        <w:t>Logical Operator</w:t>
+      </w:r>
+    </w:p>
+    <w:p>
+      <w:pPr>
+        <w:pStyle w:val="ListParagraph"/>
+        <w:numPr>
+          <w:ilvl w:val="1"/>
+          <w:numId w:val="4"/>
+        </w:numPr>
+        <w:jc w:val="both"/>
+        <w:rPr>
+          <w:u w:val="none"/>
+        </w:rPr>
+      </w:pPr>
+      <w:r>
+        <w:rPr>
+          <w:u w:val="none"/>
+        </w:rPr>
+        <w:t>&amp;</w:t>
+      </w:r>
+      <w:r>
+        <w:rPr>
+          <w:u w:val="none"/>
+        </w:rPr>
+        <w:t>&amp;(</w:t>
+      </w:r>
+      <w:r>
+        <w:rPr>
+          <w:u w:val="none"/>
+        </w:rPr>
+        <w:t xml:space="preserve">Logical AND): Based on AND Logic Gate condition; True Only when all statement </w:t>
+      </w:r>
+      <w:proofErr w:type="gramStart"/>
+      <w:r>
+        <w:rPr>
+          <w:u w:val="none"/>
+        </w:rPr>
+        <w:t>are</w:t>
+      </w:r>
+      <w:proofErr w:type="gramEnd"/>
+      <w:r>
+        <w:rPr>
+          <w:u w:val="none"/>
+        </w:rPr>
+        <w:t xml:space="preserve"> true.</w:t>
+      </w:r>
+    </w:p>
+    <w:p>
+      <w:pPr>
+        <w:pStyle w:val="ListParagraph"/>
+        <w:numPr>
+          <w:ilvl w:val="1"/>
+          <w:numId w:val="4"/>
+        </w:numPr>
+        <w:jc w:val="both"/>
+        <w:rPr>
+          <w:u w:val="none"/>
+        </w:rPr>
+      </w:pPr>
+      <w:r>
+        <w:rPr>
+          <w:u w:val="none"/>
+        </w:rPr>
+        <w:t>|</w:t>
+      </w:r>
+      <w:r>
+        <w:rPr>
+          <w:u w:val="none"/>
+        </w:rPr>
+        <w:t>| (</w:t>
+      </w:r>
+      <w:r>
+        <w:rPr>
+          <w:u w:val="none"/>
+        </w:rPr>
+        <w:t>Logical OR</w:t>
+      </w:r>
+      <w:r>
+        <w:rPr>
+          <w:u w:val="none"/>
+        </w:rPr>
+        <w:t>):</w:t>
+      </w:r>
+      <w:r>
+        <w:rPr>
+          <w:u w:val="none"/>
+        </w:rPr>
+        <w:t xml:space="preserve"> Based on OR Logic Gate condition; false Only when all statement </w:t>
+      </w:r>
+      <w:proofErr w:type="gramStart"/>
+      <w:r>
+        <w:rPr>
+          <w:u w:val="none"/>
+        </w:rPr>
+        <w:t>are</w:t>
+      </w:r>
+      <w:proofErr w:type="gramEnd"/>
+      <w:r>
+        <w:rPr>
+          <w:u w:val="none"/>
+        </w:rPr>
+        <w:t xml:space="preserve"> false.</w:t>
+      </w:r>
+    </w:p>
+    <w:p>
+      <w:pPr>
+        <w:pStyle w:val="ListParagraph"/>
+        <w:numPr>
+          <w:ilvl w:val="1"/>
+          <w:numId w:val="4"/>
+        </w:numPr>
+        <w:jc w:val="both"/>
+        <w:rPr/>
+      </w:pPr>
+      <w:r>
+        <w:rPr>
+          <w:u w:val="none"/>
+        </w:rPr>
+        <w:t xml:space="preserve">! (Logical NOT): Based on NOT Logic Gate condition; makes false condition true and </w:t>
+      </w:r>
+      <w:r>
+        <w:br/>
+      </w:r>
+      <w:r>
+        <w:rPr>
+          <w:u w:val="none"/>
+        </w:rPr>
+        <w:t>true to false. Only one statement is required (minimum)</w:t>
+      </w:r>
+    </w:p>
+    <w:p>
+      <w:pPr>
+        <w:pStyle w:val="ListParagraph"/>
+        <w:numPr>
+          <w:ilvl w:val="0"/>
+          <w:numId w:val="4"/>
+        </w:numPr>
+        <w:jc w:val="both"/>
+        <w:rPr>
+          <w:u w:val="none"/>
+        </w:rPr>
+      </w:pPr>
     </w:p>
     <w:sectPr>
       <w:pgSz w:w="12240" w:h="15840" w:orient="portrait"/>
       <w:pgMar w:top="1440" w:right="1440" w:bottom="1440" w:left="1440" w:header="720" w:footer="720" w:gutter="0"/>
       <w:cols w:space="720"/>
       <w:docGrid w:linePitch="360"/>
+      <w:titlePg w:val="1"/>
+      <w:headerReference w:type="default" r:id="R08c9df9810744010"/>
+      <w:headerReference w:type="first" r:id="R6e6788f757894926"/>
+      <w:footerReference w:type="default" r:id="R36dc6de5271643a6"/>
+      <w:footerReference w:type="first" r:id="R08eed83080544264"/>
     </w:sectPr>
   </w:body>
 </w:document>
@@ -1673,6 +2678,148 @@
 </w:endnotes>
 </file>
 
+<file path=word/footer.xml><?xml version="1.0" encoding="utf-8"?>
+<w:ftr xmlns:w14="http://schemas.microsoft.com/office/word/2010/wordml" xmlns:w="http://schemas.openxmlformats.org/wordprocessingml/2006/main">
+  <w:tbl>
+    <w:tblPr>
+      <w:tblStyle w:val="TableNormal"/>
+      <w:bidiVisual w:val="0"/>
+      <w:tblW w:w="0" w:type="auto"/>
+      <w:tblLayout w:type="fixed"/>
+      <w:tblLook w:val="06A0" w:firstRow="1" w:lastRow="0" w:firstColumn="1" w:lastColumn="0" w:noHBand="1" w:noVBand="1"/>
+    </w:tblPr>
+    <w:tblGrid>
+      <w:gridCol w:w="3120"/>
+      <w:gridCol w:w="3120"/>
+      <w:gridCol w:w="3120"/>
+    </w:tblGrid>
+    <w:tr>
+      <w:trPr>
+        <w:trHeight w:val="300"/>
+      </w:trPr>
+      <w:tc>
+        <w:tcPr>
+          <w:tcW w:w="3120" w:type="dxa"/>
+          <w:tcMar/>
+        </w:tcPr>
+        <w:p>
+          <w:pPr>
+            <w:pStyle w:val="Header"/>
+            <w:bidi w:val="0"/>
+            <w:ind w:left="-115"/>
+            <w:jc w:val="left"/>
+          </w:pPr>
+        </w:p>
+      </w:tc>
+      <w:tc>
+        <w:tcPr>
+          <w:tcW w:w="3120" w:type="dxa"/>
+          <w:tcMar/>
+        </w:tcPr>
+        <w:p>
+          <w:pPr>
+            <w:pStyle w:val="Header"/>
+            <w:bidi w:val="0"/>
+            <w:jc w:val="center"/>
+          </w:pPr>
+        </w:p>
+      </w:tc>
+      <w:tc>
+        <w:tcPr>
+          <w:tcW w:w="3120" w:type="dxa"/>
+          <w:tcMar/>
+        </w:tcPr>
+        <w:p>
+          <w:pPr>
+            <w:pStyle w:val="Header"/>
+            <w:bidi w:val="0"/>
+            <w:ind w:right="-115"/>
+            <w:jc w:val="right"/>
+          </w:pPr>
+        </w:p>
+      </w:tc>
+    </w:tr>
+  </w:tbl>
+  <w:p>
+    <w:pPr>
+      <w:pStyle w:val="Footer"/>
+      <w:bidi w:val="0"/>
+    </w:pPr>
+  </w:p>
+</w:ftr>
+</file>
+
+<file path=word/footer2.xml><?xml version="1.0" encoding="utf-8"?>
+<w:ftr xmlns:w14="http://schemas.microsoft.com/office/word/2010/wordml" xmlns:w="http://schemas.openxmlformats.org/wordprocessingml/2006/main">
+  <w:tbl>
+    <w:tblPr>
+      <w:tblStyle w:val="TableNormal"/>
+      <w:bidiVisual w:val="0"/>
+      <w:tblW w:w="0" w:type="auto"/>
+      <w:tblLayout w:type="fixed"/>
+      <w:tblLook w:val="06A0" w:firstRow="1" w:lastRow="0" w:firstColumn="1" w:lastColumn="0" w:noHBand="1" w:noVBand="1"/>
+    </w:tblPr>
+    <w:tblGrid>
+      <w:gridCol w:w="3120"/>
+      <w:gridCol w:w="3120"/>
+      <w:gridCol w:w="3120"/>
+    </w:tblGrid>
+    <w:tr>
+      <w:trPr>
+        <w:trHeight w:val="300"/>
+      </w:trPr>
+      <w:tc>
+        <w:tcPr>
+          <w:tcW w:w="3120" w:type="dxa"/>
+          <w:tcMar/>
+        </w:tcPr>
+        <w:p>
+          <w:pPr>
+            <w:pStyle w:val="Header"/>
+            <w:bidi w:val="0"/>
+            <w:ind w:left="-115"/>
+            <w:jc w:val="left"/>
+          </w:pPr>
+        </w:p>
+      </w:tc>
+      <w:tc>
+        <w:tcPr>
+          <w:tcW w:w="3120" w:type="dxa"/>
+          <w:tcMar/>
+        </w:tcPr>
+        <w:p>
+          <w:pPr>
+            <w:pStyle w:val="Header"/>
+            <w:bidi w:val="0"/>
+            <w:jc w:val="center"/>
+          </w:pPr>
+        </w:p>
+      </w:tc>
+      <w:tc>
+        <w:tcPr>
+          <w:tcW w:w="3120" w:type="dxa"/>
+          <w:tcMar/>
+        </w:tcPr>
+        <w:p>
+          <w:pPr>
+            <w:pStyle w:val="Header"/>
+            <w:bidi w:val="0"/>
+            <w:ind w:right="-115"/>
+            <w:jc w:val="right"/>
+          </w:pPr>
+        </w:p>
+      </w:tc>
+    </w:tr>
+  </w:tbl>
+  <w:p>
+    <w:pPr>
+      <w:pStyle w:val="Footer"/>
+      <w:bidi w:val="0"/>
+    </w:pPr>
+  </w:p>
+</w:ftr>
+</file>
+
 <file path=word/footnotes.xml><?xml version="1.0" encoding="utf-8"?>
 <w:footnotes xmlns:w14="http://schemas.microsoft.com/office/word/2010/wordml" xmlns:wp14="http://schemas.microsoft.com/office/word/2010/wordprocessingDrawing" xmlns:ve="http://schemas.openxmlformats.org/markup-compatibility/2006" xmlns:o="urn:schemas-microsoft-com:office:office" xmlns:r="http://schemas.openxmlformats.org/officeDocument/2006/relationships" xmlns:m="http://schemas.openxmlformats.org/officeDocument/2006/math" xmlns:v="urn:schemas-microsoft-com:vml" xmlns:wp="http://schemas.openxmlformats.org/drawingml/2006/wordprocessingDrawing" xmlns:w10="urn:schemas-microsoft-com:office:word" xmlns:w="http://schemas.openxmlformats.org/wordprocessingml/2006/main" xmlns:wne="http://schemas.microsoft.com/office/word/2006/wordml" xmlns:mc="http://schemas.openxmlformats.org/markup-compatibility/2006" mc:Ignorable="w14 wp14">
   <w:footnote w:type="separator" w:id="-1">
@@ -1698,8 +2845,684 @@
 </w:footnotes>
 </file>
 
+<file path=word/header.xml><?xml version="1.0" encoding="utf-8"?>
+<w:hdr xmlns:w14="http://schemas.microsoft.com/office/word/2010/wordml" xmlns:w="http://schemas.openxmlformats.org/wordprocessingml/2006/main">
+  <w:tbl>
+    <w:tblPr>
+      <w:tblStyle w:val="TableNormal"/>
+      <w:bidiVisual w:val="0"/>
+      <w:tblW w:w="0" w:type="auto"/>
+      <w:tblLayout w:type="fixed"/>
+      <w:tblLook w:val="06A0" w:firstRow="1" w:lastRow="0" w:firstColumn="1" w:lastColumn="0" w:noHBand="1" w:noVBand="1"/>
+    </w:tblPr>
+    <w:tblGrid>
+      <w:gridCol w:w="3120"/>
+      <w:gridCol w:w="3120"/>
+    </w:tblGrid>
+    <w:tr>
+      <w:trPr>
+        <w:trHeight w:val="300"/>
+      </w:trPr>
+      <w:tc>
+        <w:tcPr>
+          <w:tcW w:w="3120" w:type="dxa"/>
+          <w:tcMar/>
+        </w:tcPr>
+        <w:p>
+          <w:pPr>
+            <w:pStyle w:val="Header"/>
+            <w:bidi w:val="0"/>
+            <w:ind w:left="-115"/>
+            <w:jc w:val="left"/>
+          </w:pPr>
+        </w:p>
+      </w:tc>
+      <w:tc>
+        <w:tcPr>
+          <w:tcW w:w="3120" w:type="dxa"/>
+          <w:tcMar/>
+        </w:tcPr>
+        <w:p>
+          <w:pPr>
+            <w:pStyle w:val="Header"/>
+            <w:bidi w:val="0"/>
+            <w:ind w:right="-115"/>
+            <w:jc w:val="right"/>
+          </w:pPr>
+        </w:p>
+      </w:tc>
+    </w:tr>
+  </w:tbl>
+  <w:p>
+    <w:pPr>
+      <w:pStyle w:val="Header"/>
+      <w:bidi w:val="0"/>
+    </w:pPr>
+  </w:p>
+</w:hdr>
+</file>
+
+<file path=word/header2.xml><?xml version="1.0" encoding="utf-8"?>
+<w:hdr xmlns:w14="http://schemas.microsoft.com/office/word/2010/wordml" xmlns:w="http://schemas.openxmlformats.org/wordprocessingml/2006/main">
+  <w:tbl>
+    <w:tblPr>
+      <w:tblStyle w:val="TableNormal"/>
+      <w:bidiVisual w:val="0"/>
+      <w:tblW w:w="0" w:type="auto"/>
+      <w:tblLayout w:type="fixed"/>
+      <w:tblLook w:val="06A0" w:firstRow="1" w:lastRow="0" w:firstColumn="1" w:lastColumn="0" w:noHBand="1" w:noVBand="1"/>
+    </w:tblPr>
+    <w:tblGrid>
+      <w:gridCol w:w="3120"/>
+      <w:gridCol w:w="3120"/>
+      <w:gridCol w:w="3120"/>
+    </w:tblGrid>
+    <w:tr>
+      <w:trPr>
+        <w:trHeight w:val="300"/>
+      </w:trPr>
+      <w:tc>
+        <w:tcPr>
+          <w:tcW w:w="3120" w:type="dxa"/>
+          <w:tcMar/>
+        </w:tcPr>
+        <w:p>
+          <w:pPr>
+            <w:pStyle w:val="Header"/>
+            <w:bidi w:val="0"/>
+            <w:ind w:left="-115"/>
+            <w:jc w:val="left"/>
+          </w:pPr>
+        </w:p>
+      </w:tc>
+      <w:tc>
+        <w:tcPr>
+          <w:tcW w:w="3120" w:type="dxa"/>
+          <w:tcMar/>
+        </w:tcPr>
+        <w:p>
+          <w:pPr>
+            <w:pStyle w:val="Header"/>
+            <w:bidi w:val="0"/>
+            <w:jc w:val="center"/>
+            <w:rPr>
+              <w:sz w:val="44"/>
+              <w:szCs w:val="44"/>
+              <w:u w:val="single"/>
+              <w:vertAlign w:val="baseline"/>
+            </w:rPr>
+          </w:pPr>
+          <w:r>
+            <w:rPr>
+              <w:sz w:val="44"/>
+              <w:szCs w:val="44"/>
+              <w:u w:val="single"/>
+              <w:vertAlign w:val="baseline"/>
+            </w:rPr>
+            <w:t>JAVA BASICS</w:t>
+          </w:r>
+        </w:p>
+      </w:tc>
+      <w:tc>
+        <w:tcPr>
+          <w:tcW w:w="3120" w:type="dxa"/>
+          <w:tcMar/>
+        </w:tcPr>
+        <w:p>
+          <w:pPr>
+            <w:pStyle w:val="Header"/>
+            <w:bidi w:val="0"/>
+            <w:ind w:right="-115"/>
+            <w:jc w:val="right"/>
+          </w:pPr>
+        </w:p>
+      </w:tc>
+    </w:tr>
+  </w:tbl>
+  <w:p>
+    <w:pPr>
+      <w:pStyle w:val="Header"/>
+      <w:bidi w:val="0"/>
+    </w:pPr>
+  </w:p>
+</w:hdr>
+</file>
+
 <file path=word/numbering.xml><?xml version="1.0" encoding="utf-8"?>
 <w:numbering xmlns:ve="http://schemas.openxmlformats.org/markup-compatibility/2006" xmlns:o="urn:schemas-microsoft-com:office:office" xmlns:r="http://schemas.openxmlformats.org/officeDocument/2006/relationships" xmlns:m="http://schemas.openxmlformats.org/officeDocument/2006/math" xmlns:v="urn:schemas-microsoft-com:vml" xmlns:wp="http://schemas.openxmlformats.org/drawingml/2006/wordprocessingDrawing" xmlns:w10="urn:schemas-microsoft-com:office:word" xmlns:w="http://schemas.openxmlformats.org/wordprocessingml/2006/main" xmlns:wne="http://schemas.microsoft.com/office/word/2006/wordml">
+  <w:abstractNum xmlns:w="http://schemas.openxmlformats.org/wordprocessingml/2006/main" w:abstractNumId="7">
+    <w:nsid w:val="7f269845"/>
+    <w:multiLevelType xmlns:w="http://schemas.openxmlformats.org/wordprocessingml/2006/main" w:val="hybridMultilevel"/>
+    <w:lvl xmlns:w="http://schemas.openxmlformats.org/wordprocessingml/2006/main" w:ilvl="0">
+      <w:start w:val="1"/>
+      <w:numFmt w:val="bullet"/>
+      <w:lvlText w:val="-"/>
+      <w:lvlJc w:val="left"/>
+      <w:pPr>
+        <w:ind w:left="720" w:hanging="360"/>
+      </w:pPr>
+      <w:rPr>
+        <w:rFonts w:hint="default" w:ascii="Calibri" w:hAnsi="Calibri"/>
+      </w:rPr>
+    </w:lvl>
+    <w:lvl xmlns:w="http://schemas.openxmlformats.org/wordprocessingml/2006/main" w:ilvl="1">
+      <w:start w:val="1"/>
+      <w:numFmt w:val="bullet"/>
+      <w:lvlText w:val="o"/>
+      <w:lvlJc w:val="left"/>
+      <w:pPr>
+        <w:ind w:left="1440" w:hanging="360"/>
+      </w:pPr>
+      <w:rPr>
+        <w:rFonts w:hint="default" w:ascii="Courier New" w:hAnsi="Courier New"/>
+      </w:rPr>
+    </w:lvl>
+    <w:lvl xmlns:w="http://schemas.openxmlformats.org/wordprocessingml/2006/main" w:ilvl="2">
+      <w:start w:val="1"/>
+      <w:numFmt w:val="bullet"/>
+      <w:lvlText w:val=""/>
+      <w:lvlJc w:val="left"/>
+      <w:pPr>
+        <w:ind w:left="2160" w:hanging="360"/>
+      </w:pPr>
+      <w:rPr>
+        <w:rFonts w:hint="default" w:ascii="Wingdings" w:hAnsi="Wingdings"/>
+      </w:rPr>
+    </w:lvl>
+    <w:lvl xmlns:w="http://schemas.openxmlformats.org/wordprocessingml/2006/main" w:ilvl="3">
+      <w:start w:val="1"/>
+      <w:numFmt w:val="bullet"/>
+      <w:lvlText w:val=""/>
+      <w:lvlJc w:val="left"/>
+      <w:pPr>
+        <w:ind w:left="2880" w:hanging="360"/>
+      </w:pPr>
+      <w:rPr>
+        <w:rFonts w:hint="default" w:ascii="Symbol" w:hAnsi="Symbol"/>
+      </w:rPr>
+    </w:lvl>
+    <w:lvl xmlns:w="http://schemas.openxmlformats.org/wordprocessingml/2006/main" w:ilvl="4">
+      <w:start w:val="1"/>
+      <w:numFmt w:val="bullet"/>
+      <w:lvlText w:val="o"/>
+      <w:lvlJc w:val="left"/>
+      <w:pPr>
+        <w:ind w:left="3600" w:hanging="360"/>
+      </w:pPr>
+      <w:rPr>
+        <w:rFonts w:hint="default" w:ascii="Courier New" w:hAnsi="Courier New"/>
+      </w:rPr>
+    </w:lvl>
+    <w:lvl xmlns:w="http://schemas.openxmlformats.org/wordprocessingml/2006/main" w:ilvl="5">
+      <w:start w:val="1"/>
+      <w:numFmt w:val="bullet"/>
+      <w:lvlText w:val=""/>
+      <w:lvlJc w:val="left"/>
+      <w:pPr>
+        <w:ind w:left="4320" w:hanging="360"/>
+      </w:pPr>
+      <w:rPr>
+        <w:rFonts w:hint="default" w:ascii="Wingdings" w:hAnsi="Wingdings"/>
+      </w:rPr>
+    </w:lvl>
+    <w:lvl xmlns:w="http://schemas.openxmlformats.org/wordprocessingml/2006/main" w:ilvl="6">
+      <w:start w:val="1"/>
+      <w:numFmt w:val="bullet"/>
+      <w:lvlText w:val=""/>
+      <w:lvlJc w:val="left"/>
+      <w:pPr>
+        <w:ind w:left="5040" w:hanging="360"/>
+      </w:pPr>
+      <w:rPr>
+        <w:rFonts w:hint="default" w:ascii="Symbol" w:hAnsi="Symbol"/>
+      </w:rPr>
+    </w:lvl>
+    <w:lvl xmlns:w="http://schemas.openxmlformats.org/wordprocessingml/2006/main" w:ilvl="7">
+      <w:start w:val="1"/>
+      <w:numFmt w:val="bullet"/>
+      <w:lvlText w:val="o"/>
+      <w:lvlJc w:val="left"/>
+      <w:pPr>
+        <w:ind w:left="5760" w:hanging="360"/>
+      </w:pPr>
+      <w:rPr>
+        <w:rFonts w:hint="default" w:ascii="Courier New" w:hAnsi="Courier New"/>
+      </w:rPr>
+    </w:lvl>
+    <w:lvl xmlns:w="http://schemas.openxmlformats.org/wordprocessingml/2006/main" w:ilvl="8">
+      <w:start w:val="1"/>
+      <w:numFmt w:val="bullet"/>
+      <w:lvlText w:val=""/>
+      <w:lvlJc w:val="left"/>
+      <w:pPr>
+        <w:ind w:left="6480" w:hanging="360"/>
+      </w:pPr>
+      <w:rPr>
+        <w:rFonts w:hint="default" w:ascii="Wingdings" w:hAnsi="Wingdings"/>
+      </w:rPr>
+    </w:lvl>
+  </w:abstractNum>
+  <w:abstractNum xmlns:w="http://schemas.openxmlformats.org/wordprocessingml/2006/main" w:abstractNumId="6">
+    <w:nsid w:val="27d56d95"/>
+    <w:multiLevelType xmlns:w="http://schemas.openxmlformats.org/wordprocessingml/2006/main" w:val="hybridMultilevel"/>
+    <w:lvl xmlns:w="http://schemas.openxmlformats.org/wordprocessingml/2006/main" w:ilvl="0">
+      <w:start w:val="1"/>
+      <w:numFmt w:val="bullet"/>
+      <w:lvlText w:val="-"/>
+      <w:lvlJc w:val="left"/>
+      <w:pPr>
+        <w:ind w:left="720" w:hanging="360"/>
+      </w:pPr>
+      <w:rPr>
+        <w:rFonts w:hint="default" w:ascii="Calibri" w:hAnsi="Calibri"/>
+      </w:rPr>
+    </w:lvl>
+    <w:lvl xmlns:w="http://schemas.openxmlformats.org/wordprocessingml/2006/main" w:ilvl="1">
+      <w:start w:val="1"/>
+      <w:numFmt w:val="bullet"/>
+      <w:lvlText w:val="o"/>
+      <w:lvlJc w:val="left"/>
+      <w:pPr>
+        <w:ind w:left="1440" w:hanging="360"/>
+      </w:pPr>
+      <w:rPr>
+        <w:rFonts w:hint="default" w:ascii="Courier New" w:hAnsi="Courier New"/>
+      </w:rPr>
+    </w:lvl>
+    <w:lvl xmlns:w="http://schemas.openxmlformats.org/wordprocessingml/2006/main" w:ilvl="2">
+      <w:start w:val="1"/>
+      <w:numFmt w:val="bullet"/>
+      <w:lvlText w:val=""/>
+      <w:lvlJc w:val="left"/>
+      <w:pPr>
+        <w:ind w:left="2160" w:hanging="360"/>
+      </w:pPr>
+      <w:rPr>
+        <w:rFonts w:hint="default" w:ascii="Wingdings" w:hAnsi="Wingdings"/>
+      </w:rPr>
+    </w:lvl>
+    <w:lvl xmlns:w="http://schemas.openxmlformats.org/wordprocessingml/2006/main" w:ilvl="3">
+      <w:start w:val="1"/>
+      <w:numFmt w:val="bullet"/>
+      <w:lvlText w:val=""/>
+      <w:lvlJc w:val="left"/>
+      <w:pPr>
+        <w:ind w:left="2880" w:hanging="360"/>
+      </w:pPr>
+      <w:rPr>
+        <w:rFonts w:hint="default" w:ascii="Symbol" w:hAnsi="Symbol"/>
+      </w:rPr>
+    </w:lvl>
+    <w:lvl xmlns:w="http://schemas.openxmlformats.org/wordprocessingml/2006/main" w:ilvl="4">
+      <w:start w:val="1"/>
+      <w:numFmt w:val="bullet"/>
+      <w:lvlText w:val="o"/>
+      <w:lvlJc w:val="left"/>
+      <w:pPr>
+        <w:ind w:left="3600" w:hanging="360"/>
+      </w:pPr>
+      <w:rPr>
+        <w:rFonts w:hint="default" w:ascii="Courier New" w:hAnsi="Courier New"/>
+      </w:rPr>
+    </w:lvl>
+    <w:lvl xmlns:w="http://schemas.openxmlformats.org/wordprocessingml/2006/main" w:ilvl="5">
+      <w:start w:val="1"/>
+      <w:numFmt w:val="bullet"/>
+      <w:lvlText w:val=""/>
+      <w:lvlJc w:val="left"/>
+      <w:pPr>
+        <w:ind w:left="4320" w:hanging="360"/>
+      </w:pPr>
+      <w:rPr>
+        <w:rFonts w:hint="default" w:ascii="Wingdings" w:hAnsi="Wingdings"/>
+      </w:rPr>
+    </w:lvl>
+    <w:lvl xmlns:w="http://schemas.openxmlformats.org/wordprocessingml/2006/main" w:ilvl="6">
+      <w:start w:val="1"/>
+      <w:numFmt w:val="bullet"/>
+      <w:lvlText w:val=""/>
+      <w:lvlJc w:val="left"/>
+      <w:pPr>
+        <w:ind w:left="5040" w:hanging="360"/>
+      </w:pPr>
+      <w:rPr>
+        <w:rFonts w:hint="default" w:ascii="Symbol" w:hAnsi="Symbol"/>
+      </w:rPr>
+    </w:lvl>
+    <w:lvl xmlns:w="http://schemas.openxmlformats.org/wordprocessingml/2006/main" w:ilvl="7">
+      <w:start w:val="1"/>
+      <w:numFmt w:val="bullet"/>
+      <w:lvlText w:val="o"/>
+      <w:lvlJc w:val="left"/>
+      <w:pPr>
+        <w:ind w:left="5760" w:hanging="360"/>
+      </w:pPr>
+      <w:rPr>
+        <w:rFonts w:hint="default" w:ascii="Courier New" w:hAnsi="Courier New"/>
+      </w:rPr>
+    </w:lvl>
+    <w:lvl xmlns:w="http://schemas.openxmlformats.org/wordprocessingml/2006/main" w:ilvl="8">
+      <w:start w:val="1"/>
+      <w:numFmt w:val="bullet"/>
+      <w:lvlText w:val=""/>
+      <w:lvlJc w:val="left"/>
+      <w:pPr>
+        <w:ind w:left="6480" w:hanging="360"/>
+      </w:pPr>
+      <w:rPr>
+        <w:rFonts w:hint="default" w:ascii="Wingdings" w:hAnsi="Wingdings"/>
+      </w:rPr>
+    </w:lvl>
+  </w:abstractNum>
+  <w:abstractNum xmlns:w="http://schemas.openxmlformats.org/wordprocessingml/2006/main" w:abstractNumId="5">
+    <w:nsid w:val="5aa40de4"/>
+    <w:multiLevelType xmlns:w="http://schemas.openxmlformats.org/wordprocessingml/2006/main" w:val="hybridMultilevel"/>
+    <w:lvl xmlns:w="http://schemas.openxmlformats.org/wordprocessingml/2006/main" w:ilvl="0">
+      <w:start w:val="1"/>
+      <w:numFmt w:val="bullet"/>
+      <w:lvlText w:val="-"/>
+      <w:lvlJc w:val="left"/>
+      <w:pPr>
+        <w:ind w:left="720" w:hanging="360"/>
+      </w:pPr>
+      <w:rPr>
+        <w:rFonts w:hint="default" w:ascii="Calibri" w:hAnsi="Calibri"/>
+      </w:rPr>
+    </w:lvl>
+    <w:lvl xmlns:w="http://schemas.openxmlformats.org/wordprocessingml/2006/main" w:ilvl="1">
+      <w:start w:val="1"/>
+      <w:numFmt w:val="bullet"/>
+      <w:lvlText w:val="o"/>
+      <w:lvlJc w:val="left"/>
+      <w:pPr>
+        <w:ind w:left="1440" w:hanging="360"/>
+      </w:pPr>
+      <w:rPr>
+        <w:rFonts w:hint="default" w:ascii="Courier New" w:hAnsi="Courier New"/>
+      </w:rPr>
+    </w:lvl>
+    <w:lvl xmlns:w="http://schemas.openxmlformats.org/wordprocessingml/2006/main" w:ilvl="2">
+      <w:start w:val="1"/>
+      <w:numFmt w:val="bullet"/>
+      <w:lvlText w:val=""/>
+      <w:lvlJc w:val="left"/>
+      <w:pPr>
+        <w:ind w:left="2160" w:hanging="360"/>
+      </w:pPr>
+      <w:rPr>
+        <w:rFonts w:hint="default" w:ascii="Wingdings" w:hAnsi="Wingdings"/>
+      </w:rPr>
+    </w:lvl>
+    <w:lvl xmlns:w="http://schemas.openxmlformats.org/wordprocessingml/2006/main" w:ilvl="3">
+      <w:start w:val="1"/>
+      <w:numFmt w:val="bullet"/>
+      <w:lvlText w:val=""/>
+      <w:lvlJc w:val="left"/>
+      <w:pPr>
+        <w:ind w:left="2880" w:hanging="360"/>
+      </w:pPr>
+      <w:rPr>
+        <w:rFonts w:hint="default" w:ascii="Symbol" w:hAnsi="Symbol"/>
+      </w:rPr>
+    </w:lvl>
+    <w:lvl xmlns:w="http://schemas.openxmlformats.org/wordprocessingml/2006/main" w:ilvl="4">
+      <w:start w:val="1"/>
+      <w:numFmt w:val="bullet"/>
+      <w:lvlText w:val="o"/>
+      <w:lvlJc w:val="left"/>
+      <w:pPr>
+        <w:ind w:left="3600" w:hanging="360"/>
+      </w:pPr>
+      <w:rPr>
+        <w:rFonts w:hint="default" w:ascii="Courier New" w:hAnsi="Courier New"/>
+      </w:rPr>
+    </w:lvl>
+    <w:lvl xmlns:w="http://schemas.openxmlformats.org/wordprocessingml/2006/main" w:ilvl="5">
+      <w:start w:val="1"/>
+      <w:numFmt w:val="bullet"/>
+      <w:lvlText w:val=""/>
+      <w:lvlJc w:val="left"/>
+      <w:pPr>
+        <w:ind w:left="4320" w:hanging="360"/>
+      </w:pPr>
+      <w:rPr>
+        <w:rFonts w:hint="default" w:ascii="Wingdings" w:hAnsi="Wingdings"/>
+      </w:rPr>
+    </w:lvl>
+    <w:lvl xmlns:w="http://schemas.openxmlformats.org/wordprocessingml/2006/main" w:ilvl="6">
+      <w:start w:val="1"/>
+      <w:numFmt w:val="bullet"/>
+      <w:lvlText w:val=""/>
+      <w:lvlJc w:val="left"/>
+      <w:pPr>
+        <w:ind w:left="5040" w:hanging="360"/>
+      </w:pPr>
+      <w:rPr>
+        <w:rFonts w:hint="default" w:ascii="Symbol" w:hAnsi="Symbol"/>
+      </w:rPr>
+    </w:lvl>
+    <w:lvl xmlns:w="http://schemas.openxmlformats.org/wordprocessingml/2006/main" w:ilvl="7">
+      <w:start w:val="1"/>
+      <w:numFmt w:val="bullet"/>
+      <w:lvlText w:val="o"/>
+      <w:lvlJc w:val="left"/>
+      <w:pPr>
+        <w:ind w:left="5760" w:hanging="360"/>
+      </w:pPr>
+      <w:rPr>
+        <w:rFonts w:hint="default" w:ascii="Courier New" w:hAnsi="Courier New"/>
+      </w:rPr>
+    </w:lvl>
+    <w:lvl xmlns:w="http://schemas.openxmlformats.org/wordprocessingml/2006/main" w:ilvl="8">
+      <w:start w:val="1"/>
+      <w:numFmt w:val="bullet"/>
+      <w:lvlText w:val=""/>
+      <w:lvlJc w:val="left"/>
+      <w:pPr>
+        <w:ind w:left="6480" w:hanging="360"/>
+      </w:pPr>
+      <w:rPr>
+        <w:rFonts w:hint="default" w:ascii="Wingdings" w:hAnsi="Wingdings"/>
+      </w:rPr>
+    </w:lvl>
+  </w:abstractNum>
+  <w:abstractNum xmlns:w="http://schemas.openxmlformats.org/wordprocessingml/2006/main" w:abstractNumId="4">
+    <w:nsid w:val="676184df"/>
+    <w:multiLevelType xmlns:w="http://schemas.openxmlformats.org/wordprocessingml/2006/main" w:val="hybridMultilevel"/>
+    <w:lvl xmlns:w="http://schemas.openxmlformats.org/wordprocessingml/2006/main" w:ilvl="0">
+      <w:start w:val="1"/>
+      <w:numFmt w:val="decimal"/>
+      <w:lvlText w:val="%1."/>
+      <w:lvlJc w:val="left"/>
+      <w:pPr>
+        <w:ind w:left="720" w:hanging="360"/>
+      </w:pPr>
+    </w:lvl>
+    <w:lvl xmlns:w="http://schemas.openxmlformats.org/wordprocessingml/2006/main" w:ilvl="1">
+      <w:start w:val="1"/>
+      <w:numFmt w:val="lowerLetter"/>
+      <w:lvlText w:val="%2."/>
+      <w:lvlJc w:val="left"/>
+      <w:pPr>
+        <w:ind w:left="1440" w:hanging="360"/>
+      </w:pPr>
+    </w:lvl>
+    <w:lvl xmlns:w="http://schemas.openxmlformats.org/wordprocessingml/2006/main" w:ilvl="2">
+      <w:start w:val="1"/>
+      <w:numFmt w:val="lowerRoman"/>
+      <w:lvlText w:val="%3."/>
+      <w:lvlJc w:val="right"/>
+      <w:pPr>
+        <w:ind w:left="2160" w:hanging="180"/>
+      </w:pPr>
+    </w:lvl>
+    <w:lvl xmlns:w="http://schemas.openxmlformats.org/wordprocessingml/2006/main" w:ilvl="3">
+      <w:start w:val="1"/>
+      <w:numFmt w:val="decimal"/>
+      <w:lvlText w:val="%4."/>
+      <w:lvlJc w:val="left"/>
+      <w:pPr>
+        <w:ind w:left="2880" w:hanging="360"/>
+      </w:pPr>
+    </w:lvl>
+    <w:lvl xmlns:w="http://schemas.openxmlformats.org/wordprocessingml/2006/main" w:ilvl="4">
+      <w:start w:val="1"/>
+      <w:numFmt w:val="lowerLetter"/>
+      <w:lvlText w:val="%5."/>
+      <w:lvlJc w:val="left"/>
+      <w:pPr>
+        <w:ind w:left="3600" w:hanging="360"/>
+      </w:pPr>
+    </w:lvl>
+    <w:lvl xmlns:w="http://schemas.openxmlformats.org/wordprocessingml/2006/main" w:ilvl="5">
+      <w:start w:val="1"/>
+      <w:numFmt w:val="lowerRoman"/>
+      <w:lvlText w:val="%6."/>
+      <w:lvlJc w:val="right"/>
+      <w:pPr>
+        <w:ind w:left="4320" w:hanging="180"/>
+      </w:pPr>
+    </w:lvl>
+    <w:lvl xmlns:w="http://schemas.openxmlformats.org/wordprocessingml/2006/main" w:ilvl="6">
+      <w:start w:val="1"/>
+      <w:numFmt w:val="decimal"/>
+      <w:lvlText w:val="%7."/>
+      <w:lvlJc w:val="left"/>
+      <w:pPr>
+        <w:ind w:left="5040" w:hanging="360"/>
+      </w:pPr>
+    </w:lvl>
+    <w:lvl xmlns:w="http://schemas.openxmlformats.org/wordprocessingml/2006/main" w:ilvl="7">
+      <w:start w:val="1"/>
+      <w:numFmt w:val="lowerLetter"/>
+      <w:lvlText w:val="%8."/>
+      <w:lvlJc w:val="left"/>
+      <w:pPr>
+        <w:ind w:left="5760" w:hanging="360"/>
+      </w:pPr>
+    </w:lvl>
+    <w:lvl xmlns:w="http://schemas.openxmlformats.org/wordprocessingml/2006/main" w:ilvl="8">
+      <w:start w:val="1"/>
+      <w:numFmt w:val="lowerRoman"/>
+      <w:lvlText w:val="%9."/>
+      <w:lvlJc w:val="right"/>
+      <w:pPr>
+        <w:ind w:left="6480" w:hanging="180"/>
+      </w:pPr>
+    </w:lvl>
+  </w:abstractNum>
+  <w:abstractNum xmlns:w="http://schemas.openxmlformats.org/wordprocessingml/2006/main" w:abstractNumId="3">
+    <w:nsid w:val="727e292e"/>
+    <w:multiLevelType xmlns:w="http://schemas.openxmlformats.org/wordprocessingml/2006/main" w:val="multilevel"/>
+    <w:lvl xmlns:w="http://schemas.openxmlformats.org/wordprocessingml/2006/main" w:ilvl="0">
+      <w:start w:val="1"/>
+      <w:numFmt w:val="bullet"/>
+      <w:lvlText w:val=""/>
+      <w:lvlJc w:val="left"/>
+      <w:pPr>
+        <w:ind w:left="720" w:hanging="360"/>
+      </w:pPr>
+      <w:rPr>
+        <w:rFonts w:hint="default" w:ascii="Wingdings" w:hAnsi="Wingdings"/>
+      </w:rPr>
+    </w:lvl>
+    <w:lvl xmlns:w="http://schemas.openxmlformats.org/wordprocessingml/2006/main" w:ilvl="1">
+      <w:start w:val="1"/>
+      <w:numFmt w:val="bullet"/>
+      <w:lvlText w:val=""/>
+      <w:lvlJc w:val="left"/>
+      <w:pPr>
+        <w:ind w:left="1440" w:hanging="360"/>
+      </w:pPr>
+      <w:rPr>
+        <w:rFonts w:hint="default" w:ascii="Wingdings" w:hAnsi="Wingdings"/>
+      </w:rPr>
+    </w:lvl>
+    <w:lvl xmlns:w="http://schemas.openxmlformats.org/wordprocessingml/2006/main" w:ilvl="2">
+      <w:start w:val="1"/>
+      <w:numFmt w:val="bullet"/>
+      <w:lvlText w:val=""/>
+      <w:lvlJc w:val="left"/>
+      <w:pPr>
+        <w:ind w:left="2160" w:hanging="360"/>
+      </w:pPr>
+      <w:rPr>
+        <w:rFonts w:hint="default" w:ascii="Wingdings" w:hAnsi="Wingdings"/>
+      </w:rPr>
+    </w:lvl>
+    <w:lvl xmlns:w="http://schemas.openxmlformats.org/wordprocessingml/2006/main" w:ilvl="3">
+      <w:start w:val="1"/>
+      <w:numFmt w:val="bullet"/>
+      <w:lvlText w:val=""/>
+      <w:lvlJc w:val="left"/>
+      <w:pPr>
+        <w:ind w:left="2880" w:hanging="360"/>
+      </w:pPr>
+      <w:rPr>
+        <w:rFonts w:hint="default" w:ascii="Symbol" w:hAnsi="Symbol"/>
+      </w:rPr>
+    </w:lvl>
+    <w:lvl xmlns:w="http://schemas.openxmlformats.org/wordprocessingml/2006/main" w:ilvl="4">
+      <w:start w:val="1"/>
+      <w:numFmt w:val="bullet"/>
+      <w:lvlText w:val="♦"/>
+      <w:lvlJc w:val="left"/>
+      <w:pPr>
+        <w:ind w:left="3600" w:hanging="360"/>
+      </w:pPr>
+      <w:rPr>
+        <w:rFonts w:hint="default" w:ascii="Courier New" w:hAnsi="Courier New"/>
+      </w:rPr>
+    </w:lvl>
+    <w:lvl xmlns:w="http://schemas.openxmlformats.org/wordprocessingml/2006/main" w:ilvl="5">
+      <w:start w:val="1"/>
+      <w:numFmt w:val="bullet"/>
+      <w:lvlText w:val=""/>
+      <w:lvlJc w:val="left"/>
+      <w:pPr>
+        <w:ind w:left="4320" w:hanging="360"/>
+      </w:pPr>
+      <w:rPr>
+        <w:rFonts w:hint="default" w:ascii="Wingdings" w:hAnsi="Wingdings"/>
+      </w:rPr>
+    </w:lvl>
+    <w:lvl xmlns:w="http://schemas.openxmlformats.org/wordprocessingml/2006/main" w:ilvl="6">
+      <w:start w:val="1"/>
+      <w:numFmt w:val="bullet"/>
+      <w:lvlText w:val=""/>
+      <w:lvlJc w:val="left"/>
+      <w:pPr>
+        <w:ind w:left="5040" w:hanging="360"/>
+      </w:pPr>
+      <w:rPr>
+        <w:rFonts w:hint="default" w:ascii="Wingdings" w:hAnsi="Wingdings"/>
+      </w:rPr>
+    </w:lvl>
+    <w:lvl xmlns:w="http://schemas.openxmlformats.org/wordprocessingml/2006/main" w:ilvl="7">
+      <w:start w:val="1"/>
+      <w:numFmt w:val="bullet"/>
+      <w:lvlText w:val=""/>
+      <w:lvlJc w:val="left"/>
+      <w:pPr>
+        <w:ind w:left="5760" w:hanging="360"/>
+      </w:pPr>
+      <w:rPr>
+        <w:rFonts w:hint="default" w:ascii="Symbol" w:hAnsi="Symbol"/>
+      </w:rPr>
+    </w:lvl>
+    <w:lvl xmlns:w="http://schemas.openxmlformats.org/wordprocessingml/2006/main" w:ilvl="8">
+      <w:start w:val="1"/>
+      <w:numFmt w:val="bullet"/>
+      <w:lvlText w:val="♦"/>
+      <w:lvlJc w:val="left"/>
+      <w:pPr>
+        <w:ind w:left="6480" w:hanging="360"/>
+      </w:pPr>
+      <w:rPr>
+        <w:rFonts w:hint="default" w:ascii="Courier New" w:hAnsi="Courier New"/>
+      </w:rPr>
+    </w:lvl>
+  </w:abstractNum>
   <w:abstractNum xmlns:w="http://schemas.openxmlformats.org/wordprocessingml/2006/main" w:abstractNumId="2">
     <w:nsid w:val="415ea081"/>
     <w:multiLevelType xmlns:w="http://schemas.openxmlformats.org/wordprocessingml/2006/main" w:val="hybridMultilevel"/>
@@ -2037,6 +3860,21 @@
       </w:rPr>
     </w:lvl>
   </w:abstractNum>
+  <w:num w:numId="8">
+    <w:abstractNumId w:val="7"/>
+  </w:num>
+  <w:num w:numId="7">
+    <w:abstractNumId w:val="6"/>
+  </w:num>
+  <w:num w:numId="6">
+    <w:abstractNumId w:val="5"/>
+  </w:num>
+  <w:num w:numId="5">
+    <w:abstractNumId w:val="4"/>
+  </w:num>
+  <w:num w:numId="4">
+    <w:abstractNumId w:val="3"/>
+  </w:num>
   <w:num w:numId="3">
     <w:abstractNumId w:val="2"/>
   </w:num>
@@ -2350,6 +4188,38 @@
         <w:right w:w="108" w:type="dxa"/>
       </w:tblCellMar>
     </w:tblPr>
+  </w:style>
+  <w:style xmlns:w14="http://schemas.microsoft.com/office/word/2010/wordml" xmlns:mc="http://schemas.openxmlformats.org/markup-compatibility/2006" xmlns:w="http://schemas.openxmlformats.org/wordprocessingml/2006/main" w:type="paragraph" w:styleId="Title" mc:Ignorable="w14">
+    <w:name xmlns:w="http://schemas.openxmlformats.org/wordprocessingml/2006/main" w:val="Title"/>
+    <w:basedOn xmlns:w="http://schemas.openxmlformats.org/wordprocessingml/2006/main" w:val="Normal"/>
+    <w:next xmlns:w="http://schemas.openxmlformats.org/wordprocessingml/2006/main" w:val="Normal"/>
+    <w:link xmlns:w="http://schemas.openxmlformats.org/wordprocessingml/2006/main" w:val="TitleChar"/>
+    <w:uiPriority xmlns:w="http://schemas.openxmlformats.org/wordprocessingml/2006/main" w:val="10"/>
+    <w:qFormat xmlns:w="http://schemas.openxmlformats.org/wordprocessingml/2006/main"/>
+    <w:pPr xmlns:w="http://schemas.openxmlformats.org/wordprocessingml/2006/main">
+      <w:spacing xmlns:w="http://schemas.openxmlformats.org/wordprocessingml/2006/main" w:after="0" w:line="240" w:lineRule="auto"/>
+      <w:contextualSpacing xmlns:w="http://schemas.openxmlformats.org/wordprocessingml/2006/main"/>
+    </w:pPr>
+    <w:rPr xmlns:w="http://schemas.openxmlformats.org/wordprocessingml/2006/main">
+      <w:rFonts w:asciiTheme="majorHAnsi" w:hAnsiTheme="majorHAnsi" w:eastAsiaTheme="majorEastAsia" w:cstheme="majorBidi"/>
+      <w:spacing w:val="-10"/>
+      <w:kern w:val="28"/>
+      <w:sz w:val="56"/>
+      <w:szCs w:val="56"/>
+    </w:rPr>
+  </w:style>
+  <w:style xmlns:w14="http://schemas.microsoft.com/office/word/2010/wordml" xmlns:mc="http://schemas.openxmlformats.org/markup-compatibility/2006" xmlns:w="http://schemas.openxmlformats.org/wordprocessingml/2006/main" w:type="character" w:styleId="TitleChar" w:customStyle="1" mc:Ignorable="w14">
+    <w:name xmlns:w="http://schemas.openxmlformats.org/wordprocessingml/2006/main" w:val="Title Char"/>
+    <w:basedOn xmlns:w="http://schemas.openxmlformats.org/wordprocessingml/2006/main" w:val="DefaultParagraphFont"/>
+    <w:link xmlns:w="http://schemas.openxmlformats.org/wordprocessingml/2006/main" w:val="Title"/>
+    <w:uiPriority xmlns:w="http://schemas.openxmlformats.org/wordprocessingml/2006/main" w:val="10"/>
+    <w:rPr xmlns:w="http://schemas.openxmlformats.org/wordprocessingml/2006/main">
+      <w:rFonts w:asciiTheme="majorHAnsi" w:hAnsiTheme="majorHAnsi" w:eastAsiaTheme="majorEastAsia" w:cstheme="majorBidi"/>
+      <w:spacing w:val="-10"/>
+      <w:kern w:val="28"/>
+      <w:sz w:val="56"/>
+      <w:szCs w:val="56"/>
+    </w:rPr>
   </w:style>
 </w:styles>
 </file>

</xml_diff>